<commit_message>
begun the process of flaying alive the list of lands. Almost finished it, too
</commit_message>
<xml_diff>
--- a/ProjectDiary.docx
+++ b/ProjectDiary.docx
@@ -9,11 +9,440 @@
       </w:pPr>
       <w:r>
         <w:rPr/>
-        <w:t>For ne</w:t>
-      </w:r>
-      <w:r>
-        <w:rPr/>
-        <w:t>xt meeting – ctrl+f QUESTION #2</w:t>
+        <w:t>For next meeting – ctrl+f QUESTION #2</w:t>
+      </w:r>
+    </w:p>
+    <w:p>
+      <w:pPr>
+        <w:pStyle w:val="Normal"/>
+        <w:rPr/>
+      </w:pPr>
+      <w:r>
+        <w:rPr/>
+      </w:r>
+    </w:p>
+    <w:p>
+      <w:pPr>
+        <w:pStyle w:val="Heading1"/>
+        <w:numPr>
+          <w:ilvl w:val="0"/>
+          <w:numId w:val="2"/>
+        </w:numPr>
+        <w:ind w:hanging="0" w:start="0"/>
+        <w:rPr/>
+      </w:pPr>
+      <w:r>
+        <w:rPr/>
+        <w:t>30</w:t>
+      </w:r>
+      <w:r>
+        <w:rPr>
+          <w:vertAlign w:val="superscript"/>
+        </w:rPr>
+        <w:t>th</w:t>
+      </w:r>
+      <w:r>
+        <w:rPr/>
+        <w:t xml:space="preserve"> May</w:t>
+      </w:r>
+    </w:p>
+    <w:p>
+      <w:pPr>
+        <w:pStyle w:val="BodyText"/>
+        <w:rPr/>
+      </w:pPr>
+      <w:r>
+        <w:rPr/>
+        <w:t xml:space="preserve">Over the last week I’ve set up a basic testbed. I think my plan, very broadly, is to create a fairly spit-and-prayers version of what I initially needed when I started this project, and then add features including the monte carlo simulator. </w:t>
+      </w:r>
+    </w:p>
+    <w:p>
+      <w:pPr>
+        <w:pStyle w:val="BodyText"/>
+        <w:rPr/>
+      </w:pPr>
+      <w:r>
+        <w:rPr/>
+        <w:t>There are two unknowns at this stage [QUESTION #2] which correspond to things I have asked chatgpt; I am not confident in its answers but the suggestions solved the bugs for general testing purposes. In order that they appear in the chatgpt diary:</w:t>
+      </w:r>
+    </w:p>
+    <w:p>
+      <w:pPr>
+        <w:pStyle w:val="BodyText"/>
+        <w:numPr>
+          <w:ilvl w:val="0"/>
+          <w:numId w:val="5"/>
+        </w:numPr>
+        <w:rPr/>
+      </w:pPr>
+      <w:r>
+        <w:rPr/>
+        <w:t>Am I handling cookies in an acceptable way currently?  (I think this does also raise a bigger issue, which is that I think it would be good for usability if the software could remember users and their settings in between sessions)</w:t>
+      </w:r>
+    </w:p>
+    <w:p>
+      <w:pPr>
+        <w:pStyle w:val="BodyText"/>
+        <w:numPr>
+          <w:ilvl w:val="0"/>
+          <w:numId w:val="5"/>
+        </w:numPr>
+        <w:rPr/>
+      </w:pPr>
+      <w:r>
+        <w:rPr/>
+        <w:t>Am I handling this multi-threading okay in the get_card method? This may be a moot point, as I imagine that in the long run the answer would be to use a local database instead of Scrython, and have some regular program updating my database with prices and new sets. I’ve done a little multithreading research just now but it’s quite a hefty concept; one thing chatgpt said to me that gave me some cause for concern is:</w:t>
+      </w:r>
+      <w:r>
+        <w:rPr>
+          <w:i/>
+          <w:iCs/>
+        </w:rPr>
+        <w:t xml:space="preserve"> If your </w:t>
+      </w:r>
+      <w:r>
+        <w:rPr>
+          <w:rStyle w:val="SourceText"/>
+          <w:i/>
+          <w:iCs/>
+        </w:rPr>
+        <w:t>PlayerInput</w:t>
+      </w:r>
+      <w:r>
+        <w:rPr>
+          <w:i/>
+          <w:iCs/>
+        </w:rPr>
+        <w:t xml:space="preserve"> class is being created inside a web framework (e.g. Flask), ensure that you’re not creating it in a background thread unless absolutely necessary. You could avoid this issue entirely by staying in the main thread context. </w:t>
+      </w:r>
+      <w:r>
+        <w:rPr>
+          <w:i w:val="false"/>
+          <w:iCs w:val="false"/>
+        </w:rPr>
+        <w:t xml:space="preserve">If this is the case, then this suggest that methods that use asyncio in this way should always be in the main thread, which is on its own an argument for the design approach where we have a downloaded database of cards and a program to regularly update it. </w:t>
+      </w:r>
+    </w:p>
+    <w:p>
+      <w:pPr>
+        <w:pStyle w:val="BodyText"/>
+        <w:rPr/>
+      </w:pPr>
+      <w:r>
+        <w:rPr/>
+        <w:t>I suppose the broad plan here is:</w:t>
+      </w:r>
+    </w:p>
+    <w:p>
+      <w:pPr>
+        <w:pStyle w:val="BodyText"/>
+        <w:numPr>
+          <w:ilvl w:val="0"/>
+          <w:numId w:val="6"/>
+        </w:numPr>
+        <w:rPr/>
+      </w:pPr>
+      <w:r>
+        <w:rPr/>
+        <w:t>Get something that works without optimization, and get it to a state that it is broadly usable even if the design of the web interface is a little clunky.</w:t>
+      </w:r>
+    </w:p>
+    <w:p>
+      <w:pPr>
+        <w:pStyle w:val="BodyText"/>
+        <w:numPr>
+          <w:ilvl w:val="0"/>
+          <w:numId w:val="6"/>
+        </w:numPr>
+        <w:rPr/>
+      </w:pPr>
+      <w:r>
+        <w:rPr/>
+        <w:t>(Probably) get a database of cards and put in some features for it to update regularly (depending on what John says on Monday, this may swap with the above task)</w:t>
+      </w:r>
+    </w:p>
+    <w:p>
+      <w:pPr>
+        <w:pStyle w:val="BodyText"/>
+        <w:numPr>
+          <w:ilvl w:val="0"/>
+          <w:numId w:val="6"/>
+        </w:numPr>
+        <w:rPr/>
+      </w:pPr>
+      <w:r>
+        <w:rPr/>
+        <w:t>Refactor and tighten up as needed, and map out where the various monte-carlo only elements are going to go. Add front end usability features, like greying out cards that are banned, and mimicking the input format, and make sure that stuff like this is supported.</w:t>
+      </w:r>
+    </w:p>
+    <w:p>
+      <w:pPr>
+        <w:pStyle w:val="BodyText"/>
+        <w:numPr>
+          <w:ilvl w:val="0"/>
+          <w:numId w:val="6"/>
+        </w:numPr>
+        <w:rPr/>
+      </w:pPr>
+      <w:r>
+        <w:rPr/>
+        <w:t xml:space="preserve">Add the monte carlo elements. </w:t>
+      </w:r>
+    </w:p>
+    <w:p>
+      <w:pPr>
+        <w:pStyle w:val="BodyText"/>
+        <w:rPr/>
+      </w:pPr>
+      <w:r>
+        <w:rPr/>
+      </w:r>
+    </w:p>
+    <w:p>
+      <w:pPr>
+        <w:pStyle w:val="BodyText"/>
+        <w:rPr/>
+      </w:pPr>
+      <w:r>
+        <w:rPr/>
+        <w:t>Oh another question [</w:t>
+      </w:r>
+      <w:r>
+        <w:rPr/>
+        <w:t>QUESTION</w:t>
+      </w:r>
+      <w:r>
+        <w:rPr/>
+        <w:t xml:space="preserve"> #</w:t>
+      </w:r>
+      <w:r>
+        <w:rPr/>
+        <w:t>2]</w:t>
+      </w:r>
+      <w:r>
+        <w:rPr/>
+        <w:t xml:space="preserve"> which is a more general OOP best practices one – check out how you’re handling self.db in your player_input.</w:t>
+      </w:r>
+    </w:p>
+    <w:p>
+      <w:pPr>
+        <w:pStyle w:val="BodyText"/>
+        <w:rPr/>
+      </w:pPr>
+      <w:r>
+        <w:rPr/>
+        <w:t xml:space="preserve">Update towards the end of the day: doing searches via scryfall in real time is definitely untenable; searching Ratadrabik took upwards of a minute. </w:t>
+      </w:r>
+    </w:p>
+    <w:p>
+      <w:pPr>
+        <w:pStyle w:val="BodyText"/>
+        <w:rPr/>
+      </w:pPr>
+      <w:r>
+        <w:rPr/>
+        <w:t>Anyway, I’m realizing that I’m going to start thinking through cycles. We can’t make our code adapt to any conceivable cycle, right, we’ll need to code each one, so we’ll have to deliniate what we’re coding for. So that would be:</w:t>
+      </w:r>
+    </w:p>
+    <w:p>
+      <w:pPr>
+        <w:pStyle w:val="BodyText"/>
+        <w:rPr/>
+      </w:pPr>
+      <w:r>
+        <w:rPr/>
+        <w:t>Searchable lands</w:t>
+      </w:r>
+    </w:p>
+    <w:p>
+      <w:pPr>
+        <w:pStyle w:val="BodyText"/>
+        <w:numPr>
+          <w:ilvl w:val="0"/>
+          <w:numId w:val="7"/>
+        </w:numPr>
+        <w:rPr/>
+      </w:pPr>
+      <w:r>
+        <w:rPr/>
+        <w:t>Shock Lands</w:t>
+      </w:r>
+    </w:p>
+    <w:p>
+      <w:pPr>
+        <w:pStyle w:val="BodyText"/>
+        <w:numPr>
+          <w:ilvl w:val="0"/>
+          <w:numId w:val="7"/>
+        </w:numPr>
+        <w:rPr/>
+      </w:pPr>
+      <w:r>
+        <w:rPr/>
+        <w:t>Tango Lands</w:t>
+      </w:r>
+    </w:p>
+    <w:p>
+      <w:pPr>
+        <w:pStyle w:val="BodyText"/>
+        <w:numPr>
+          <w:ilvl w:val="0"/>
+          <w:numId w:val="7"/>
+        </w:numPr>
+        <w:rPr/>
+      </w:pPr>
+      <w:r>
+        <w:rPr/>
+        <w:t>Dual Lands</w:t>
+      </w:r>
+    </w:p>
+    <w:p>
+      <w:pPr>
+        <w:pStyle w:val="BodyText"/>
+        <w:numPr>
+          <w:ilvl w:val="0"/>
+          <w:numId w:val="7"/>
+        </w:numPr>
+        <w:rPr/>
+      </w:pPr>
+      <w:r>
+        <w:rPr/>
+        <w:t>Triomes</w:t>
+      </w:r>
+    </w:p>
+    <w:p>
+      <w:pPr>
+        <w:pStyle w:val="BodyText"/>
+        <w:numPr>
+          <w:ilvl w:val="0"/>
+          <w:numId w:val="7"/>
+        </w:numPr>
+        <w:rPr/>
+      </w:pPr>
+      <w:r>
+        <w:rPr/>
+        <w:t>Interchangable Tap Lands: Surveil Lands, Snow Duals, Cycle Duals, Vanilla Duals</w:t>
+      </w:r>
+    </w:p>
+    <w:p>
+      <w:pPr>
+        <w:pStyle w:val="BodyText"/>
+        <w:rPr/>
+      </w:pPr>
+      <w:r>
+        <w:rPr/>
+      </w:r>
+    </w:p>
+    <w:p>
+      <w:pPr>
+        <w:pStyle w:val="BodyText"/>
+        <w:rPr/>
+      </w:pPr>
+      <w:r>
+        <w:rPr/>
+        <w:t>Fetch Lands</w:t>
+      </w:r>
+    </w:p>
+    <w:p>
+      <w:pPr>
+        <w:pStyle w:val="BodyText"/>
+        <w:numPr>
+          <w:ilvl w:val="0"/>
+          <w:numId w:val="8"/>
+        </w:numPr>
+        <w:rPr/>
+      </w:pPr>
+      <w:r>
+        <w:rPr/>
+        <w:t>True fetches</w:t>
+      </w:r>
+    </w:p>
+    <w:p>
+      <w:pPr>
+        <w:pStyle w:val="BodyText"/>
+        <w:numPr>
+          <w:ilvl w:val="0"/>
+          <w:numId w:val="8"/>
+        </w:numPr>
+        <w:rPr/>
+      </w:pPr>
+      <w:r>
+        <w:rPr/>
+        <w:t>Tap fetches (no life loss, fetchland enters tapped)</w:t>
+      </w:r>
+    </w:p>
+    <w:p>
+      <w:pPr>
+        <w:pStyle w:val="BodyText"/>
+        <w:numPr>
+          <w:ilvl w:val="0"/>
+          <w:numId w:val="8"/>
+        </w:numPr>
+        <w:rPr/>
+      </w:pPr>
+      <w:r>
+        <w:rPr/>
+        <w:t>Cycling Panoramas</w:t>
+      </w:r>
+    </w:p>
+    <w:p>
+      <w:pPr>
+        <w:pStyle w:val="BodyText"/>
+        <w:rPr/>
+      </w:pPr>
+      <w:r>
+        <w:rPr/>
+      </w:r>
+    </w:p>
+    <w:p>
+      <w:pPr>
+        <w:pStyle w:val="BodyText"/>
+        <w:rPr/>
+      </w:pPr>
+      <w:r>
+        <w:rPr/>
+        <w:t>Ramp Lands</w:t>
+      </w:r>
+    </w:p>
+    <w:p>
+      <w:pPr>
+        <w:pStyle w:val="BodyText"/>
+        <w:numPr>
+          <w:ilvl w:val="0"/>
+          <w:numId w:val="9"/>
+        </w:numPr>
+        <w:rPr/>
+      </w:pPr>
+      <w:r>
+        <w:rPr/>
+        <w:t>One-Offs – Myriad Landscape, Krosan Verge</w:t>
+      </w:r>
+    </w:p>
+    <w:p>
+      <w:pPr>
+        <w:pStyle w:val="BodyText"/>
+        <w:rPr/>
+      </w:pPr>
+      <w:r>
+        <w:rPr/>
+      </w:r>
+    </w:p>
+    <w:p>
+      <w:pPr>
+        <w:pStyle w:val="BodyText"/>
+        <w:rPr/>
+      </w:pPr>
+      <w:r>
+        <w:rPr/>
+      </w:r>
+    </w:p>
+    <w:p>
+      <w:pPr>
+        <w:pStyle w:val="BodyText"/>
+        <w:rPr/>
+      </w:pPr>
+      <w:r>
+        <w:rPr/>
       </w:r>
     </w:p>
     <w:p>
@@ -253,17 +682,6 @@
           <w:rFonts w:ascii="gg sans;Noto Sans;Helvetica Neue;Helvetica;Arial;sans-serif" w:hAnsi="gg sans;Noto Sans;Helvetica Neue;Helvetica;Arial;sans-serif"/>
           <w:b w:val="false"/>
           <w:i w:val="false"/>
-          <w:caps w:val="false"/>
-          <w:smallCaps w:val="false"/>
-          <w:spacing w:val="0"/>
-          <w:sz w:val="20"/>
-          <w:szCs w:val="20"/>
-        </w:rPr>
-      </w:pPr>
-      <w:r>
-        <w:rPr>
-          <w:rFonts w:ascii="gg sans;Noto Sans;Helvetica Neue;Helvetica;Arial;sans-serif" w:hAnsi="gg sans;Noto Sans;Helvetica Neue;Helvetica;Arial;sans-serif"/>
-          <w:b w:val="false"/>
           <w:i w:val="false"/>
           <w:caps w:val="false"/>
           <w:smallCaps w:val="false"/>
@@ -271,6 +689,18 @@
           <w:sz w:val="20"/>
           <w:szCs w:val="20"/>
         </w:rPr>
+      </w:pPr>
+      <w:r>
+        <w:rPr>
+          <w:rFonts w:ascii="gg sans;Noto Sans;Helvetica Neue;Helvetica;Arial;sans-serif" w:hAnsi="gg sans;Noto Sans;Helvetica Neue;Helvetica;Arial;sans-serif"/>
+          <w:b w:val="false"/>
+          <w:i w:val="false"/>
+          <w:caps w:val="false"/>
+          <w:smallCaps w:val="false"/>
+          <w:spacing w:val="0"/>
+          <w:sz w:val="20"/>
+          <w:szCs w:val="20"/>
+        </w:rPr>
       </w:r>
     </w:p>
     <w:p>
@@ -360,11 +790,7 @@
       </w:pPr>
       <w:r>
         <w:rPr/>
-        <w:t xml:space="preserve">Underneath, select your format. </w:t>
-      </w:r>
-      <w:r>
-        <w:rPr/>
-        <w:t xml:space="preserve">There is also a toggle for “allow lands that are not format legal.” Then you can hit next. </w:t>
+        <w:t xml:space="preserve">Underneath, select your format. There is also a toggle for “allow lands that are not format legal.” Then you can hit next. </w:t>
       </w:r>
     </w:p>
     <w:p>
@@ -392,11 +818,7 @@
       </w:pPr>
       <w:r>
         <w:rPr/>
-        <w:t xml:space="preserve">At the top, an editable bar of your manabase size based on the format and cards left over from your decklist. So for example, if you have 65 cards and have listed you are making an EDH deck, it will read 35. You can edit it; </w:t>
-      </w:r>
-      <w:r>
-        <w:rPr/>
-        <w:t>when you click next at the bottom it will be one of the arguments passed on.</w:t>
+        <w:t>At the top, an editable bar of your manabase size based on the format and cards left over from your decklist. So for example, if you have 65 cards and have listed you are making an EDH deck, it will read 35. You can edit it; when you click next at the bottom it will be one of the arguments passed on.</w:t>
       </w:r>
     </w:p>
     <w:p>
@@ -438,11 +860,7 @@
       </w:pPr>
       <w:r>
         <w:rPr/>
-        <w:t xml:space="preserve">(I imagine that while you’re doing this, if possible (QUESTION #2) the python backend is getting the cmc for your cards </w:t>
-      </w:r>
-      <w:r>
-        <w:rPr/>
-        <w:t>and getting available lands – I think since the lands this thing suggests will always be coloured, you can use “colour identity” as a fair approximation regardless of whether the format is EDH).</w:t>
+        <w:t>(I imagine that while you’re doing this, if possible (QUESTION #2) the python backend is getting the cmc for your cards and getting available lands – I think since the lands this thing suggests will always be coloured, you can use “colour identity” as a fair approximation regardless of whether the format is EDH).</w:t>
       </w:r>
     </w:p>
     <w:p>
@@ -498,11 +916,7 @@
       </w:pPr>
       <w:r>
         <w:rPr/>
-        <w:t>Set pain threshold – this is a tricky one. If you talk about it purely in terms of tap probability, even in EDH, a pain land is strictly better than a bond land. Any algorithm I put together here, I assume, will advise putting in a lot of pain lands, and normally that’s for the best. However, if you have a 4 or 5 colour deck, pain lands will hit your life total pretty hard (fetch lands also impact this, though to a lesser degree). Because this is a bit of an abstract concept, I think this should generally be introduced as an option after land generation; the third page provides you w</w:t>
-      </w:r>
-      <w:r>
-        <w:rPr/>
-        <w:t xml:space="preserve">ith an estimate of the amount of life you will lose over the game, and gives you the opportunity to amend the pain threshold and re-run. However, as the running of the algorithm probably won’t be quick, the option should be here to reward experienced users. </w:t>
+        <w:t xml:space="preserve">Set pain threshold – this is a tricky one. If you talk about it purely in terms of tap probability, even in EDH, a pain land is strictly better than a bond land. Any algorithm I put together here, I assume, will advise putting in a lot of pain lands, and normally that’s for the best. However, if you have a 4 or 5 colour deck, pain lands will hit your life total pretty hard (fetch lands also impact this, though to a lesser degree). Because this is a bit of an abstract concept, I think this should generally be introduced as an option after land generation; the third page provides you with an estimate of the amount of life you will lose over the game, and gives you the opportunity to amend the pain threshold and re-run. However, as the running of the algorithm probably won’t be quick, the option should be here to reward experienced users. </w:t>
       </w:r>
     </w:p>
     <w:p>
@@ -516,11 +930,7 @@
       </w:pPr>
       <w:r>
         <w:rPr/>
-        <w:t xml:space="preserve">Set minimum basic land count – </w:t>
-      </w:r>
-      <w:r>
-        <w:rPr/>
-        <w:t xml:space="preserve">if you’re making a high-power Boros edh deck using the land tax/scroll rack synergy to get around the draw limits, you’re going to want more basics. </w:t>
+        <w:t xml:space="preserve">Set minimum basic land count – if you’re making a high-power Boros edh deck using the land tax/scroll rack synergy to get around the draw limits, you’re going to want more basics. </w:t>
       </w:r>
     </w:p>
     <w:p>
@@ -646,11 +1056,7 @@
       </w:pPr>
       <w:r>
         <w:rPr/>
-        <w:t xml:space="preserve">Each land, by the way, has a selectable tickmark next to it, which is filled in. At the bottom is also a reset pain threshold bar, and a “retry” option. If you run retry, it will adapt to the new pain threshold, and remove every land that you’ve unticked, </w:t>
-      </w:r>
-      <w:r>
-        <w:rPr/>
-        <w:t>and go again.</w:t>
+        <w:t>Each land, by the way, has a selectable tickmark next to it, which is filled in. At the bottom is also a reset pain threshold bar, and a “retry” option. If you run retry, it will adapt to the new pain threshold, and remove every land that you’ve unticked, and go again.</w:t>
       </w:r>
     </w:p>
     <w:p>
@@ -780,6 +1186,7 @@
         <w:rPr>
           <w:rFonts w:ascii="Liberation Serif" w:hAnsi="Liberation Serif"/>
           <w:b w:val="false"/>
+          <w:i w:val="false"/>
           <w:i w:val="false"/>
           <w:caps w:val="false"/>
           <w:smallCaps w:val="false"/>
@@ -790,7 +1197,6 @@
       </w:pPr>
       <w:r>
         <w:rPr>
-          <w:rFonts w:ascii="Liberation Serif" w:hAnsi="Liberation Serif"/>
           <w:b w:val="false"/>
           <w:i w:val="false"/>
           <w:caps w:val="false"/>
@@ -2574,6 +2980,673 @@
       </w:rPr>
     </w:lvl>
   </w:abstractNum>
+  <w:abstractNum w:abstractNumId="5">
+    <w:lvl w:ilvl="0">
+      <w:start w:val="1"/>
+      <w:numFmt w:val="decimal"/>
+      <w:lvlText w:val="%1."/>
+      <w:lvlJc w:val="start"/>
+      <w:pPr>
+        <w:tabs>
+          <w:tab w:val="num" w:pos="720"/>
+        </w:tabs>
+        <w:ind w:start="720" w:hanging="360"/>
+      </w:pPr>
+      <w:rPr/>
+    </w:lvl>
+    <w:lvl w:ilvl="1">
+      <w:start w:val="1"/>
+      <w:numFmt w:val="decimal"/>
+      <w:lvlText w:val="%2."/>
+      <w:lvlJc w:val="start"/>
+      <w:pPr>
+        <w:tabs>
+          <w:tab w:val="num" w:pos="1080"/>
+        </w:tabs>
+        <w:ind w:start="1080" w:hanging="360"/>
+      </w:pPr>
+      <w:rPr/>
+    </w:lvl>
+    <w:lvl w:ilvl="2">
+      <w:start w:val="1"/>
+      <w:numFmt w:val="decimal"/>
+      <w:lvlText w:val="%3."/>
+      <w:lvlJc w:val="start"/>
+      <w:pPr>
+        <w:tabs>
+          <w:tab w:val="num" w:pos="1440"/>
+        </w:tabs>
+        <w:ind w:start="1440" w:hanging="360"/>
+      </w:pPr>
+      <w:rPr/>
+    </w:lvl>
+    <w:lvl w:ilvl="3">
+      <w:start w:val="1"/>
+      <w:numFmt w:val="decimal"/>
+      <w:lvlText w:val="%4."/>
+      <w:lvlJc w:val="start"/>
+      <w:pPr>
+        <w:tabs>
+          <w:tab w:val="num" w:pos="1800"/>
+        </w:tabs>
+        <w:ind w:start="1800" w:hanging="360"/>
+      </w:pPr>
+      <w:rPr/>
+    </w:lvl>
+    <w:lvl w:ilvl="4">
+      <w:start w:val="1"/>
+      <w:numFmt w:val="decimal"/>
+      <w:lvlText w:val="%5."/>
+      <w:lvlJc w:val="start"/>
+      <w:pPr>
+        <w:tabs>
+          <w:tab w:val="num" w:pos="2160"/>
+        </w:tabs>
+        <w:ind w:start="2160" w:hanging="360"/>
+      </w:pPr>
+      <w:rPr/>
+    </w:lvl>
+    <w:lvl w:ilvl="5">
+      <w:start w:val="1"/>
+      <w:numFmt w:val="decimal"/>
+      <w:lvlText w:val="%6."/>
+      <w:lvlJc w:val="start"/>
+      <w:pPr>
+        <w:tabs>
+          <w:tab w:val="num" w:pos="2520"/>
+        </w:tabs>
+        <w:ind w:start="2520" w:hanging="360"/>
+      </w:pPr>
+      <w:rPr/>
+    </w:lvl>
+    <w:lvl w:ilvl="6">
+      <w:start w:val="1"/>
+      <w:numFmt w:val="decimal"/>
+      <w:lvlText w:val="%7."/>
+      <w:lvlJc w:val="start"/>
+      <w:pPr>
+        <w:tabs>
+          <w:tab w:val="num" w:pos="2880"/>
+        </w:tabs>
+        <w:ind w:start="2880" w:hanging="360"/>
+      </w:pPr>
+      <w:rPr/>
+    </w:lvl>
+    <w:lvl w:ilvl="7">
+      <w:start w:val="1"/>
+      <w:numFmt w:val="decimal"/>
+      <w:lvlText w:val="%8."/>
+      <w:lvlJc w:val="start"/>
+      <w:pPr>
+        <w:tabs>
+          <w:tab w:val="num" w:pos="3240"/>
+        </w:tabs>
+        <w:ind w:start="3240" w:hanging="360"/>
+      </w:pPr>
+      <w:rPr/>
+    </w:lvl>
+    <w:lvl w:ilvl="8">
+      <w:start w:val="1"/>
+      <w:numFmt w:val="decimal"/>
+      <w:lvlText w:val="%9."/>
+      <w:lvlJc w:val="start"/>
+      <w:pPr>
+        <w:tabs>
+          <w:tab w:val="num" w:pos="3600"/>
+        </w:tabs>
+        <w:ind w:start="3600" w:hanging="360"/>
+      </w:pPr>
+      <w:rPr/>
+    </w:lvl>
+  </w:abstractNum>
+  <w:abstractNum w:abstractNumId="6">
+    <w:lvl w:ilvl="0">
+      <w:start w:val="1"/>
+      <w:numFmt w:val="bullet"/>
+      <w:lvlText w:val=""/>
+      <w:lvlJc w:val="start"/>
+      <w:pPr>
+        <w:tabs>
+          <w:tab w:val="num" w:pos="720"/>
+        </w:tabs>
+        <w:ind w:start="720" w:hanging="360"/>
+      </w:pPr>
+      <w:rPr>
+        <w:rFonts w:ascii="Symbol" w:hAnsi="Symbol" w:cs="Symbol" w:hint="default"/>
+      </w:rPr>
+    </w:lvl>
+    <w:lvl w:ilvl="1">
+      <w:start w:val="1"/>
+      <w:numFmt w:val="bullet"/>
+      <w:lvlText w:val=""/>
+      <w:lvlJc w:val="start"/>
+      <w:pPr>
+        <w:tabs>
+          <w:tab w:val="num" w:pos="1080"/>
+        </w:tabs>
+        <w:ind w:start="1080" w:hanging="360"/>
+      </w:pPr>
+      <w:rPr>
+        <w:rFonts w:ascii="Symbol" w:hAnsi="Symbol" w:cs="Symbol" w:hint="default"/>
+      </w:rPr>
+    </w:lvl>
+    <w:lvl w:ilvl="2">
+      <w:start w:val="1"/>
+      <w:numFmt w:val="bullet"/>
+      <w:lvlText w:val=""/>
+      <w:lvlJc w:val="start"/>
+      <w:pPr>
+        <w:tabs>
+          <w:tab w:val="num" w:pos="1440"/>
+        </w:tabs>
+        <w:ind w:start="1440" w:hanging="360"/>
+      </w:pPr>
+      <w:rPr>
+        <w:rFonts w:ascii="Symbol" w:hAnsi="Symbol" w:cs="Symbol" w:hint="default"/>
+      </w:rPr>
+    </w:lvl>
+    <w:lvl w:ilvl="3">
+      <w:start w:val="1"/>
+      <w:numFmt w:val="bullet"/>
+      <w:lvlText w:val=""/>
+      <w:lvlJc w:val="start"/>
+      <w:pPr>
+        <w:tabs>
+          <w:tab w:val="num" w:pos="1800"/>
+        </w:tabs>
+        <w:ind w:start="1800" w:hanging="360"/>
+      </w:pPr>
+      <w:rPr>
+        <w:rFonts w:ascii="Symbol" w:hAnsi="Symbol" w:cs="Symbol" w:hint="default"/>
+      </w:rPr>
+    </w:lvl>
+    <w:lvl w:ilvl="4">
+      <w:start w:val="1"/>
+      <w:numFmt w:val="bullet"/>
+      <w:lvlText w:val=""/>
+      <w:lvlJc w:val="start"/>
+      <w:pPr>
+        <w:tabs>
+          <w:tab w:val="num" w:pos="2160"/>
+        </w:tabs>
+        <w:ind w:start="2160" w:hanging="360"/>
+      </w:pPr>
+      <w:rPr>
+        <w:rFonts w:ascii="Symbol" w:hAnsi="Symbol" w:cs="Symbol" w:hint="default"/>
+      </w:rPr>
+    </w:lvl>
+    <w:lvl w:ilvl="5">
+      <w:start w:val="1"/>
+      <w:numFmt w:val="bullet"/>
+      <w:lvlText w:val=""/>
+      <w:lvlJc w:val="start"/>
+      <w:pPr>
+        <w:tabs>
+          <w:tab w:val="num" w:pos="2520"/>
+        </w:tabs>
+        <w:ind w:start="2520" w:hanging="360"/>
+      </w:pPr>
+      <w:rPr>
+        <w:rFonts w:ascii="Symbol" w:hAnsi="Symbol" w:cs="Symbol" w:hint="default"/>
+      </w:rPr>
+    </w:lvl>
+    <w:lvl w:ilvl="6">
+      <w:start w:val="1"/>
+      <w:numFmt w:val="bullet"/>
+      <w:lvlText w:val=""/>
+      <w:lvlJc w:val="start"/>
+      <w:pPr>
+        <w:tabs>
+          <w:tab w:val="num" w:pos="2880"/>
+        </w:tabs>
+        <w:ind w:start="2880" w:hanging="360"/>
+      </w:pPr>
+      <w:rPr>
+        <w:rFonts w:ascii="Symbol" w:hAnsi="Symbol" w:cs="Symbol" w:hint="default"/>
+      </w:rPr>
+    </w:lvl>
+    <w:lvl w:ilvl="7">
+      <w:start w:val="1"/>
+      <w:numFmt w:val="bullet"/>
+      <w:lvlText w:val=""/>
+      <w:lvlJc w:val="start"/>
+      <w:pPr>
+        <w:tabs>
+          <w:tab w:val="num" w:pos="3240"/>
+        </w:tabs>
+        <w:ind w:start="3240" w:hanging="360"/>
+      </w:pPr>
+      <w:rPr>
+        <w:rFonts w:ascii="Symbol" w:hAnsi="Symbol" w:cs="Symbol" w:hint="default"/>
+      </w:rPr>
+    </w:lvl>
+    <w:lvl w:ilvl="8">
+      <w:start w:val="1"/>
+      <w:numFmt w:val="bullet"/>
+      <w:lvlText w:val=""/>
+      <w:lvlJc w:val="start"/>
+      <w:pPr>
+        <w:tabs>
+          <w:tab w:val="num" w:pos="3600"/>
+        </w:tabs>
+        <w:ind w:start="3600" w:hanging="360"/>
+      </w:pPr>
+      <w:rPr>
+        <w:rFonts w:ascii="Symbol" w:hAnsi="Symbol" w:cs="Symbol" w:hint="default"/>
+      </w:rPr>
+    </w:lvl>
+  </w:abstractNum>
+  <w:abstractNum w:abstractNumId="7">
+    <w:lvl w:ilvl="0">
+      <w:start w:val="1"/>
+      <w:numFmt w:val="bullet"/>
+      <w:lvlText w:val=""/>
+      <w:lvlJc w:val="start"/>
+      <w:pPr>
+        <w:tabs>
+          <w:tab w:val="num" w:pos="720"/>
+        </w:tabs>
+        <w:ind w:start="720" w:hanging="360"/>
+      </w:pPr>
+      <w:rPr>
+        <w:rFonts w:ascii="Symbol" w:hAnsi="Symbol" w:cs="Symbol" w:hint="default"/>
+      </w:rPr>
+    </w:lvl>
+    <w:lvl w:ilvl="1">
+      <w:start w:val="1"/>
+      <w:numFmt w:val="bullet"/>
+      <w:lvlText w:val=""/>
+      <w:lvlJc w:val="start"/>
+      <w:pPr>
+        <w:tabs>
+          <w:tab w:val="num" w:pos="1080"/>
+        </w:tabs>
+        <w:ind w:start="1080" w:hanging="360"/>
+      </w:pPr>
+      <w:rPr>
+        <w:rFonts w:ascii="Symbol" w:hAnsi="Symbol" w:cs="Symbol" w:hint="default"/>
+      </w:rPr>
+    </w:lvl>
+    <w:lvl w:ilvl="2">
+      <w:start w:val="1"/>
+      <w:numFmt w:val="bullet"/>
+      <w:lvlText w:val=""/>
+      <w:lvlJc w:val="start"/>
+      <w:pPr>
+        <w:tabs>
+          <w:tab w:val="num" w:pos="1440"/>
+        </w:tabs>
+        <w:ind w:start="1440" w:hanging="360"/>
+      </w:pPr>
+      <w:rPr>
+        <w:rFonts w:ascii="Symbol" w:hAnsi="Symbol" w:cs="Symbol" w:hint="default"/>
+      </w:rPr>
+    </w:lvl>
+    <w:lvl w:ilvl="3">
+      <w:start w:val="1"/>
+      <w:numFmt w:val="bullet"/>
+      <w:lvlText w:val=""/>
+      <w:lvlJc w:val="start"/>
+      <w:pPr>
+        <w:tabs>
+          <w:tab w:val="num" w:pos="1800"/>
+        </w:tabs>
+        <w:ind w:start="1800" w:hanging="360"/>
+      </w:pPr>
+      <w:rPr>
+        <w:rFonts w:ascii="Symbol" w:hAnsi="Symbol" w:cs="Symbol" w:hint="default"/>
+      </w:rPr>
+    </w:lvl>
+    <w:lvl w:ilvl="4">
+      <w:start w:val="1"/>
+      <w:numFmt w:val="bullet"/>
+      <w:lvlText w:val=""/>
+      <w:lvlJc w:val="start"/>
+      <w:pPr>
+        <w:tabs>
+          <w:tab w:val="num" w:pos="2160"/>
+        </w:tabs>
+        <w:ind w:start="2160" w:hanging="360"/>
+      </w:pPr>
+      <w:rPr>
+        <w:rFonts w:ascii="Symbol" w:hAnsi="Symbol" w:cs="Symbol" w:hint="default"/>
+      </w:rPr>
+    </w:lvl>
+    <w:lvl w:ilvl="5">
+      <w:start w:val="1"/>
+      <w:numFmt w:val="bullet"/>
+      <w:lvlText w:val=""/>
+      <w:lvlJc w:val="start"/>
+      <w:pPr>
+        <w:tabs>
+          <w:tab w:val="num" w:pos="2520"/>
+        </w:tabs>
+        <w:ind w:start="2520" w:hanging="360"/>
+      </w:pPr>
+      <w:rPr>
+        <w:rFonts w:ascii="Symbol" w:hAnsi="Symbol" w:cs="Symbol" w:hint="default"/>
+      </w:rPr>
+    </w:lvl>
+    <w:lvl w:ilvl="6">
+      <w:start w:val="1"/>
+      <w:numFmt w:val="bullet"/>
+      <w:lvlText w:val=""/>
+      <w:lvlJc w:val="start"/>
+      <w:pPr>
+        <w:tabs>
+          <w:tab w:val="num" w:pos="2880"/>
+        </w:tabs>
+        <w:ind w:start="2880" w:hanging="360"/>
+      </w:pPr>
+      <w:rPr>
+        <w:rFonts w:ascii="Symbol" w:hAnsi="Symbol" w:cs="Symbol" w:hint="default"/>
+      </w:rPr>
+    </w:lvl>
+    <w:lvl w:ilvl="7">
+      <w:start w:val="1"/>
+      <w:numFmt w:val="bullet"/>
+      <w:lvlText w:val=""/>
+      <w:lvlJc w:val="start"/>
+      <w:pPr>
+        <w:tabs>
+          <w:tab w:val="num" w:pos="3240"/>
+        </w:tabs>
+        <w:ind w:start="3240" w:hanging="360"/>
+      </w:pPr>
+      <w:rPr>
+        <w:rFonts w:ascii="Symbol" w:hAnsi="Symbol" w:cs="Symbol" w:hint="default"/>
+      </w:rPr>
+    </w:lvl>
+    <w:lvl w:ilvl="8">
+      <w:start w:val="1"/>
+      <w:numFmt w:val="bullet"/>
+      <w:lvlText w:val=""/>
+      <w:lvlJc w:val="start"/>
+      <w:pPr>
+        <w:tabs>
+          <w:tab w:val="num" w:pos="3600"/>
+        </w:tabs>
+        <w:ind w:start="3600" w:hanging="360"/>
+      </w:pPr>
+      <w:rPr>
+        <w:rFonts w:ascii="Symbol" w:hAnsi="Symbol" w:cs="Symbol" w:hint="default"/>
+      </w:rPr>
+    </w:lvl>
+  </w:abstractNum>
+  <w:abstractNum w:abstractNumId="8">
+    <w:lvl w:ilvl="0">
+      <w:start w:val="1"/>
+      <w:numFmt w:val="bullet"/>
+      <w:lvlText w:val=""/>
+      <w:lvlJc w:val="start"/>
+      <w:pPr>
+        <w:tabs>
+          <w:tab w:val="num" w:pos="720"/>
+        </w:tabs>
+        <w:ind w:start="720" w:hanging="360"/>
+      </w:pPr>
+      <w:rPr>
+        <w:rFonts w:ascii="Symbol" w:hAnsi="Symbol" w:cs="Symbol" w:hint="default"/>
+      </w:rPr>
+    </w:lvl>
+    <w:lvl w:ilvl="1">
+      <w:start w:val="1"/>
+      <w:numFmt w:val="bullet"/>
+      <w:lvlText w:val=""/>
+      <w:lvlJc w:val="start"/>
+      <w:pPr>
+        <w:tabs>
+          <w:tab w:val="num" w:pos="1080"/>
+        </w:tabs>
+        <w:ind w:start="1080" w:hanging="360"/>
+      </w:pPr>
+      <w:rPr>
+        <w:rFonts w:ascii="Symbol" w:hAnsi="Symbol" w:cs="Symbol" w:hint="default"/>
+      </w:rPr>
+    </w:lvl>
+    <w:lvl w:ilvl="2">
+      <w:start w:val="1"/>
+      <w:numFmt w:val="bullet"/>
+      <w:lvlText w:val=""/>
+      <w:lvlJc w:val="start"/>
+      <w:pPr>
+        <w:tabs>
+          <w:tab w:val="num" w:pos="1440"/>
+        </w:tabs>
+        <w:ind w:start="1440" w:hanging="360"/>
+      </w:pPr>
+      <w:rPr>
+        <w:rFonts w:ascii="Symbol" w:hAnsi="Symbol" w:cs="Symbol" w:hint="default"/>
+      </w:rPr>
+    </w:lvl>
+    <w:lvl w:ilvl="3">
+      <w:start w:val="1"/>
+      <w:numFmt w:val="bullet"/>
+      <w:lvlText w:val=""/>
+      <w:lvlJc w:val="start"/>
+      <w:pPr>
+        <w:tabs>
+          <w:tab w:val="num" w:pos="1800"/>
+        </w:tabs>
+        <w:ind w:start="1800" w:hanging="360"/>
+      </w:pPr>
+      <w:rPr>
+        <w:rFonts w:ascii="Symbol" w:hAnsi="Symbol" w:cs="Symbol" w:hint="default"/>
+      </w:rPr>
+    </w:lvl>
+    <w:lvl w:ilvl="4">
+      <w:start w:val="1"/>
+      <w:numFmt w:val="bullet"/>
+      <w:lvlText w:val=""/>
+      <w:lvlJc w:val="start"/>
+      <w:pPr>
+        <w:tabs>
+          <w:tab w:val="num" w:pos="2160"/>
+        </w:tabs>
+        <w:ind w:start="2160" w:hanging="360"/>
+      </w:pPr>
+      <w:rPr>
+        <w:rFonts w:ascii="Symbol" w:hAnsi="Symbol" w:cs="Symbol" w:hint="default"/>
+      </w:rPr>
+    </w:lvl>
+    <w:lvl w:ilvl="5">
+      <w:start w:val="1"/>
+      <w:numFmt w:val="bullet"/>
+      <w:lvlText w:val=""/>
+      <w:lvlJc w:val="start"/>
+      <w:pPr>
+        <w:tabs>
+          <w:tab w:val="num" w:pos="2520"/>
+        </w:tabs>
+        <w:ind w:start="2520" w:hanging="360"/>
+      </w:pPr>
+      <w:rPr>
+        <w:rFonts w:ascii="Symbol" w:hAnsi="Symbol" w:cs="Symbol" w:hint="default"/>
+      </w:rPr>
+    </w:lvl>
+    <w:lvl w:ilvl="6">
+      <w:start w:val="1"/>
+      <w:numFmt w:val="bullet"/>
+      <w:lvlText w:val=""/>
+      <w:lvlJc w:val="start"/>
+      <w:pPr>
+        <w:tabs>
+          <w:tab w:val="num" w:pos="2880"/>
+        </w:tabs>
+        <w:ind w:start="2880" w:hanging="360"/>
+      </w:pPr>
+      <w:rPr>
+        <w:rFonts w:ascii="Symbol" w:hAnsi="Symbol" w:cs="Symbol" w:hint="default"/>
+      </w:rPr>
+    </w:lvl>
+    <w:lvl w:ilvl="7">
+      <w:start w:val="1"/>
+      <w:numFmt w:val="bullet"/>
+      <w:lvlText w:val=""/>
+      <w:lvlJc w:val="start"/>
+      <w:pPr>
+        <w:tabs>
+          <w:tab w:val="num" w:pos="3240"/>
+        </w:tabs>
+        <w:ind w:start="3240" w:hanging="360"/>
+      </w:pPr>
+      <w:rPr>
+        <w:rFonts w:ascii="Symbol" w:hAnsi="Symbol" w:cs="Symbol" w:hint="default"/>
+      </w:rPr>
+    </w:lvl>
+    <w:lvl w:ilvl="8">
+      <w:start w:val="1"/>
+      <w:numFmt w:val="bullet"/>
+      <w:lvlText w:val=""/>
+      <w:lvlJc w:val="start"/>
+      <w:pPr>
+        <w:tabs>
+          <w:tab w:val="num" w:pos="3600"/>
+        </w:tabs>
+        <w:ind w:start="3600" w:hanging="360"/>
+      </w:pPr>
+      <w:rPr>
+        <w:rFonts w:ascii="Symbol" w:hAnsi="Symbol" w:cs="Symbol" w:hint="default"/>
+      </w:rPr>
+    </w:lvl>
+  </w:abstractNum>
+  <w:abstractNum w:abstractNumId="9">
+    <w:lvl w:ilvl="0">
+      <w:start w:val="1"/>
+      <w:numFmt w:val="bullet"/>
+      <w:lvlText w:val=""/>
+      <w:lvlJc w:val="start"/>
+      <w:pPr>
+        <w:tabs>
+          <w:tab w:val="num" w:pos="720"/>
+        </w:tabs>
+        <w:ind w:start="720" w:hanging="360"/>
+      </w:pPr>
+      <w:rPr>
+        <w:rFonts w:ascii="Symbol" w:hAnsi="Symbol" w:cs="Symbol" w:hint="default"/>
+      </w:rPr>
+    </w:lvl>
+    <w:lvl w:ilvl="1">
+      <w:start w:val="1"/>
+      <w:numFmt w:val="bullet"/>
+      <w:lvlText w:val=""/>
+      <w:lvlJc w:val="start"/>
+      <w:pPr>
+        <w:tabs>
+          <w:tab w:val="num" w:pos="1080"/>
+        </w:tabs>
+        <w:ind w:start="1080" w:hanging="360"/>
+      </w:pPr>
+      <w:rPr>
+        <w:rFonts w:ascii="Symbol" w:hAnsi="Symbol" w:cs="Symbol" w:hint="default"/>
+      </w:rPr>
+    </w:lvl>
+    <w:lvl w:ilvl="2">
+      <w:start w:val="1"/>
+      <w:numFmt w:val="bullet"/>
+      <w:lvlText w:val=""/>
+      <w:lvlJc w:val="start"/>
+      <w:pPr>
+        <w:tabs>
+          <w:tab w:val="num" w:pos="1440"/>
+        </w:tabs>
+        <w:ind w:start="1440" w:hanging="360"/>
+      </w:pPr>
+      <w:rPr>
+        <w:rFonts w:ascii="Symbol" w:hAnsi="Symbol" w:cs="Symbol" w:hint="default"/>
+      </w:rPr>
+    </w:lvl>
+    <w:lvl w:ilvl="3">
+      <w:start w:val="1"/>
+      <w:numFmt w:val="bullet"/>
+      <w:lvlText w:val=""/>
+      <w:lvlJc w:val="start"/>
+      <w:pPr>
+        <w:tabs>
+          <w:tab w:val="num" w:pos="1800"/>
+        </w:tabs>
+        <w:ind w:start="1800" w:hanging="360"/>
+      </w:pPr>
+      <w:rPr>
+        <w:rFonts w:ascii="Symbol" w:hAnsi="Symbol" w:cs="Symbol" w:hint="default"/>
+      </w:rPr>
+    </w:lvl>
+    <w:lvl w:ilvl="4">
+      <w:start w:val="1"/>
+      <w:numFmt w:val="bullet"/>
+      <w:lvlText w:val=""/>
+      <w:lvlJc w:val="start"/>
+      <w:pPr>
+        <w:tabs>
+          <w:tab w:val="num" w:pos="2160"/>
+        </w:tabs>
+        <w:ind w:start="2160" w:hanging="360"/>
+      </w:pPr>
+      <w:rPr>
+        <w:rFonts w:ascii="Symbol" w:hAnsi="Symbol" w:cs="Symbol" w:hint="default"/>
+      </w:rPr>
+    </w:lvl>
+    <w:lvl w:ilvl="5">
+      <w:start w:val="1"/>
+      <w:numFmt w:val="bullet"/>
+      <w:lvlText w:val=""/>
+      <w:lvlJc w:val="start"/>
+      <w:pPr>
+        <w:tabs>
+          <w:tab w:val="num" w:pos="2520"/>
+        </w:tabs>
+        <w:ind w:start="2520" w:hanging="360"/>
+      </w:pPr>
+      <w:rPr>
+        <w:rFonts w:ascii="Symbol" w:hAnsi="Symbol" w:cs="Symbol" w:hint="default"/>
+      </w:rPr>
+    </w:lvl>
+    <w:lvl w:ilvl="6">
+      <w:start w:val="1"/>
+      <w:numFmt w:val="bullet"/>
+      <w:lvlText w:val=""/>
+      <w:lvlJc w:val="start"/>
+      <w:pPr>
+        <w:tabs>
+          <w:tab w:val="num" w:pos="2880"/>
+        </w:tabs>
+        <w:ind w:start="2880" w:hanging="360"/>
+      </w:pPr>
+      <w:rPr>
+        <w:rFonts w:ascii="Symbol" w:hAnsi="Symbol" w:cs="Symbol" w:hint="default"/>
+      </w:rPr>
+    </w:lvl>
+    <w:lvl w:ilvl="7">
+      <w:start w:val="1"/>
+      <w:numFmt w:val="bullet"/>
+      <w:lvlText w:val=""/>
+      <w:lvlJc w:val="start"/>
+      <w:pPr>
+        <w:tabs>
+          <w:tab w:val="num" w:pos="3240"/>
+        </w:tabs>
+        <w:ind w:start="3240" w:hanging="360"/>
+      </w:pPr>
+      <w:rPr>
+        <w:rFonts w:ascii="Symbol" w:hAnsi="Symbol" w:cs="Symbol" w:hint="default"/>
+      </w:rPr>
+    </w:lvl>
+    <w:lvl w:ilvl="8">
+      <w:start w:val="1"/>
+      <w:numFmt w:val="bullet"/>
+      <w:lvlText w:val=""/>
+      <w:lvlJc w:val="start"/>
+      <w:pPr>
+        <w:tabs>
+          <w:tab w:val="num" w:pos="3600"/>
+        </w:tabs>
+        <w:ind w:start="3600" w:hanging="360"/>
+      </w:pPr>
+      <w:rPr>
+        <w:rFonts w:ascii="Symbol" w:hAnsi="Symbol" w:cs="Symbol" w:hint="default"/>
+      </w:rPr>
+    </w:lvl>
+  </w:abstractNum>
   <w:num w:numId="1">
     <w:abstractNumId w:val="1"/>
   </w:num>
@@ -2585,6 +3658,21 @@
   </w:num>
   <w:num w:numId="4">
     <w:abstractNumId w:val="4"/>
+  </w:num>
+  <w:num w:numId="5">
+    <w:abstractNumId w:val="5"/>
+  </w:num>
+  <w:num w:numId="6">
+    <w:abstractNumId w:val="6"/>
+  </w:num>
+  <w:num w:numId="7">
+    <w:abstractNumId w:val="7"/>
+  </w:num>
+  <w:num w:numId="8">
+    <w:abstractNumId w:val="8"/>
+  </w:num>
+  <w:num w:numId="9">
+    <w:abstractNumId w:val="9"/>
   </w:num>
 </w:numbering>
 </file>
@@ -2655,6 +3743,25 @@
   </w:style>
   <w:style w:type="character" w:styleId="Bullets">
     <w:name w:val="Bullets"/>
+    <w:qFormat/>
+    <w:rPr>
+      <w:rFonts w:ascii="OpenSymbol" w:hAnsi="OpenSymbol" w:eastAsia="OpenSymbol" w:cs="OpenSymbol"/>
+    </w:rPr>
+  </w:style>
+  <w:style w:type="character" w:styleId="NumberingSymbols">
+    <w:name w:val="Numbering Symbols"/>
+    <w:qFormat/>
+    <w:rPr/>
+  </w:style>
+  <w:style w:type="character" w:styleId="SourceText">
+    <w:name w:val="Source Text"/>
+    <w:qFormat/>
+    <w:rPr>
+      <w:rFonts w:ascii="Liberation Mono" w:hAnsi="Liberation Mono" w:eastAsia="Noto Sans Mono CJK SC" w:cs="Liberation Mono"/>
+    </w:rPr>
+  </w:style>
+  <w:style w:type="character" w:styleId="Bulletsuser">
+    <w:name w:val="Bullets (user)"/>
     <w:qFormat/>
     <w:rPr>
       <w:rFonts w:ascii="OpenSymbol" w:hAnsi="OpenSymbol" w:eastAsia="OpenSymbol" w:cs="OpenSymbol"/>

</xml_diff>

<commit_message>
finished regexing the lands
</commit_message>
<xml_diff>
--- a/ProjectDiary.docx
+++ b/ProjectDiary.docx
@@ -9,7 +9,856 @@
       </w:pPr>
       <w:r>
         <w:rPr/>
-        <w:t>For next meeting – ctrl+f QUESTION #2</w:t>
+      </w:r>
+    </w:p>
+    <w:p>
+      <w:pPr>
+        <w:pStyle w:val="Heading1"/>
+        <w:numPr>
+          <w:ilvl w:val="0"/>
+          <w:numId w:val="2"/>
+        </w:numPr>
+        <w:ind w:hanging="0" w:start="0"/>
+        <w:rPr/>
+      </w:pPr>
+      <w:r>
+        <w:rPr/>
+        <w:t>2</w:t>
+      </w:r>
+      <w:r>
+        <w:rPr>
+          <w:vertAlign w:val="superscript"/>
+        </w:rPr>
+        <w:t>nd</w:t>
+      </w:r>
+      <w:r>
+        <w:rPr/>
+        <w:t xml:space="preserve"> June</w:t>
+      </w:r>
+    </w:p>
+    <w:p>
+      <w:pPr>
+        <w:pStyle w:val="BodyText"/>
+        <w:rPr/>
+      </w:pPr>
+      <w:r>
+        <w:rPr/>
+        <w:t xml:space="preserve">Today I finished analysing lands, met with John, and attended the first project workshop. </w:t>
+      </w:r>
+    </w:p>
+    <w:p>
+      <w:pPr>
+        <w:pStyle w:val="BodyText"/>
+        <w:rPr>
+          <w:b/>
+          <w:bCs/>
+        </w:rPr>
+      </w:pPr>
+      <w:r>
+        <w:rPr>
+          <w:b/>
+          <w:bCs/>
+        </w:rPr>
+        <w:t>Notes from meeting with John</w:t>
+      </w:r>
+    </w:p>
+    <w:p>
+      <w:pPr>
+        <w:pStyle w:val="Normal"/>
+        <w:rPr/>
+      </w:pPr>
+      <w:r>
+        <w:rPr/>
+        <w:t>Testing Ethics:</w:t>
+      </w:r>
+    </w:p>
+    <w:p>
+      <w:pPr>
+        <w:pStyle w:val="Normal"/>
+        <w:numPr>
+          <w:ilvl w:val="0"/>
+          <w:numId w:val="10"/>
+        </w:numPr>
+        <w:rPr/>
+      </w:pPr>
+      <w:r>
+        <w:rPr/>
+        <w:t xml:space="preserve">In the absence of full ethics board stuff, there is a blanket ethics application created by Peter, a “whitelist”, if you’re doing things in this prescribed area you’re fine. “As long as you know the rules exist, that’s fine”. </w:t>
+      </w:r>
+    </w:p>
+    <w:p>
+      <w:pPr>
+        <w:pStyle w:val="Normal"/>
+        <w:numPr>
+          <w:ilvl w:val="1"/>
+          <w:numId w:val="10"/>
+        </w:numPr>
+        <w:rPr/>
+      </w:pPr>
+      <w:r>
+        <w:rPr/>
+        <w:t xml:space="preserve">The rules are: </w:t>
+      </w:r>
+    </w:p>
+    <w:p>
+      <w:pPr>
+        <w:pStyle w:val="Normal"/>
+        <w:numPr>
+          <w:ilvl w:val="2"/>
+          <w:numId w:val="10"/>
+        </w:numPr>
+        <w:rPr/>
+      </w:pPr>
+      <w:r>
+        <w:rPr/>
+        <w:t>cs-uob-individual-project.github.io/ethics/ (relevant bit is blanket ethics)</w:t>
+      </w:r>
+    </w:p>
+    <w:p>
+      <w:pPr>
+        <w:pStyle w:val="Normal"/>
+        <w:numPr>
+          <w:ilvl w:val="2"/>
+          <w:numId w:val="10"/>
+        </w:numPr>
+        <w:rPr/>
+      </w:pPr>
+      <w:r>
+        <w:rPr/>
+        <w:t>Grey area would be getting details from someone on something like dyslexia; check with Pete or if he doesn’t know, Oussama Metlala.</w:t>
+      </w:r>
+    </w:p>
+    <w:p>
+      <w:pPr>
+        <w:pStyle w:val="Normal"/>
+        <w:numPr>
+          <w:ilvl w:val="2"/>
+          <w:numId w:val="10"/>
+        </w:numPr>
+        <w:rPr/>
+      </w:pPr>
+      <w:r>
+        <w:rPr/>
+        <w:t xml:space="preserve">Get people to sign a consent form, as well, with all the commonsense stuff and all the stuff we’ve talked about. There’s a boilerplate for undergrads, but ask pete if there’s an equivlaent for postgrads and come to John if Pete isn’t useful. Add something to the boiler plate to check if people are over eighteen. </w:t>
+      </w:r>
+    </w:p>
+    <w:p>
+      <w:pPr>
+        <w:pStyle w:val="Normal"/>
+        <w:numPr>
+          <w:ilvl w:val="0"/>
+          <w:numId w:val="10"/>
+        </w:numPr>
+        <w:rPr/>
+      </w:pPr>
+      <w:r>
+        <w:rPr/>
+        <w:t xml:space="preserve">USER TESTING IS A GOOD ROI FROM A MARKS PERSPECTIVE. Do a lot of testing and MENTION IT. A good rule of thumb is that the more time you spend on something the more space it should take up in the report. </w:t>
+      </w:r>
+    </w:p>
+    <w:p>
+      <w:pPr>
+        <w:pStyle w:val="Normal"/>
+        <w:numPr>
+          <w:ilvl w:val="0"/>
+          <w:numId w:val="10"/>
+        </w:numPr>
+        <w:rPr/>
+      </w:pPr>
+      <w:r>
+        <w:rPr/>
+        <w:t xml:space="preserve">Sarah Connolly is setting up test-a-thons over the summer and you should get involved in that. Spend half your time testing other people’s stuff, half the time with people testing your stuff. </w:t>
+      </w:r>
+    </w:p>
+    <w:p>
+      <w:pPr>
+        <w:pStyle w:val="Normal"/>
+        <w:rPr/>
+      </w:pPr>
+      <w:r>
+        <w:rPr/>
+      </w:r>
+    </w:p>
+    <w:p>
+      <w:pPr>
+        <w:pStyle w:val="Normal"/>
+        <w:rPr/>
+      </w:pPr>
+      <w:r>
+        <w:rPr/>
+      </w:r>
+    </w:p>
+    <w:p>
+      <w:pPr>
+        <w:pStyle w:val="Normal"/>
+        <w:rPr/>
+      </w:pPr>
+      <w:r>
+        <w:rPr/>
+        <w:t xml:space="preserve">Card.lookup – app class method decorator. It doesn’t require an instance of the class. You can have static methods. </w:t>
+      </w:r>
+    </w:p>
+    <w:p>
+      <w:pPr>
+        <w:pStyle w:val="Normal"/>
+        <w:rPr/>
+      </w:pPr>
+      <w:r>
+        <w:rPr/>
+      </w:r>
+    </w:p>
+    <w:p>
+      <w:pPr>
+        <w:pStyle w:val="Normal"/>
+        <w:rPr/>
+      </w:pPr>
+      <w:r>
+        <w:rPr/>
+        <w:t xml:space="preserve">John’s suggestion for card – at some point you’re going to have a database on the back.  Get the orm sorted. You’ll have a card class in the sqlalchemy orm. You might want the lookup functions to be in there, and the card function to be an alternative way of instantiating a card class. </w:t>
+      </w:r>
+    </w:p>
+    <w:p>
+      <w:pPr>
+        <w:pStyle w:val="BodyText"/>
+        <w:rPr/>
+      </w:pPr>
+      <w:r>
+        <w:rPr/>
+      </w:r>
+    </w:p>
+    <w:p>
+      <w:pPr>
+        <w:pStyle w:val="BodyText"/>
+        <w:rPr>
+          <w:b/>
+          <w:bCs/>
+        </w:rPr>
+      </w:pPr>
+      <w:r>
+        <w:rPr>
+          <w:b/>
+          <w:bCs/>
+        </w:rPr>
+        <w:t>Workshop notes</w:t>
+      </w:r>
+    </w:p>
+    <w:p>
+      <w:pPr>
+        <w:pStyle w:val="Normal"/>
+        <w:rPr/>
+      </w:pPr>
+      <w:r>
+        <w:rPr/>
+        <w:t xml:space="preserve">From Pete: There’s the ethics form and the information sheet. Both are available, coincidentally, from John, as he’s in charge of all this; Peter wasn’t planning for them to be released for a few weeks but if John wants you to get started on testing you’ll need something sooner. </w:t>
+      </w:r>
+    </w:p>
+    <w:p>
+      <w:pPr>
+        <w:pStyle w:val="Normal"/>
+        <w:rPr/>
+      </w:pPr>
+      <w:r>
+        <w:rPr/>
+      </w:r>
+    </w:p>
+    <w:p>
+      <w:pPr>
+        <w:pStyle w:val="Normal"/>
+        <w:rPr/>
+      </w:pPr>
+      <w:r>
+        <w:rPr/>
+      </w:r>
+    </w:p>
+    <w:p>
+      <w:pPr>
+        <w:pStyle w:val="Normal"/>
+        <w:rPr>
+          <w:b/>
+          <w:bCs/>
+        </w:rPr>
+      </w:pPr>
+      <w:r>
+        <w:rPr>
+          <w:b/>
+          <w:bCs/>
+        </w:rPr>
+        <w:t>Regexing Notes</w:t>
+      </w:r>
+    </w:p>
+    <w:p>
+      <w:pPr>
+        <w:pStyle w:val="Normal"/>
+        <w:rPr/>
+      </w:pPr>
+      <w:r>
+        <w:rPr/>
+        <w:t>Regexing notes:</w:t>
+      </w:r>
+    </w:p>
+    <w:p>
+      <w:pPr>
+        <w:pStyle w:val="Normal"/>
+        <w:rPr/>
+      </w:pPr>
+      <w:r>
+        <w:rPr/>
+        <w:t>I’ve come up with the term “relevant” to describe a land which my simulation will be able to recommend over another land, including over another relevant land. In practice this means the land either:</w:t>
+      </w:r>
+    </w:p>
+    <w:p>
+      <w:pPr>
+        <w:pStyle w:val="Normal"/>
+        <w:numPr>
+          <w:ilvl w:val="0"/>
+          <w:numId w:val="11"/>
+        </w:numPr>
+        <w:rPr/>
+      </w:pPr>
+      <w:r>
+        <w:rPr/>
+        <w:t>Is basic.</w:t>
+      </w:r>
+    </w:p>
+    <w:p>
+      <w:pPr>
+        <w:pStyle w:val="Normal"/>
+        <w:numPr>
+          <w:ilvl w:val="0"/>
+          <w:numId w:val="11"/>
+        </w:numPr>
+        <w:rPr/>
+      </w:pPr>
+      <w:r>
+        <w:rPr/>
+        <w:t>Provides multiple colors of mana while entering untapped, being searchable, or increasing life total. In order to fall into the “relevant” category, there are no restrictions on what this mana can be used for, and using the mana doesn’t require any investment of any other resources (except life) or the presence of any other cards.</w:t>
+      </w:r>
+    </w:p>
+    <w:p>
+      <w:pPr>
+        <w:pStyle w:val="Normal"/>
+        <w:numPr>
+          <w:ilvl w:val="0"/>
+          <w:numId w:val="11"/>
+        </w:numPr>
+        <w:rPr/>
+      </w:pPr>
+      <w:r>
+        <w:rPr/>
+        <w:t>Is a “ramp-land”, tapping for more than 1 mana. Pausing here – a lot of ramp-lands are obscure and seldom-used; I initially wasn’t going to include these here as I think a lot of them may never be recommended. However, I think I’m going to have to assume that they are, and this might be something that comes up from viewing results of the monte-carlo simulation.</w:t>
+      </w:r>
+    </w:p>
+    <w:p>
+      <w:pPr>
+        <w:pStyle w:val="Normal"/>
+        <w:numPr>
+          <w:ilvl w:val="0"/>
+          <w:numId w:val="11"/>
+        </w:numPr>
+        <w:rPr/>
+      </w:pPr>
+      <w:r>
+        <w:rPr/>
+        <w:t xml:space="preserve">Fetches a land that can be used on the turn that you play it. </w:t>
+      </w:r>
+    </w:p>
+    <w:p>
+      <w:pPr>
+        <w:pStyle w:val="Normal"/>
+        <w:rPr/>
+      </w:pPr>
+      <w:r>
+        <w:rPr/>
+      </w:r>
+    </w:p>
+    <w:p>
+      <w:pPr>
+        <w:pStyle w:val="Normal"/>
+        <w:rPr/>
+      </w:pPr>
+      <w:r>
+        <w:rPr/>
+        <w:t xml:space="preserve">Curious – what about panoramas and untyped trilands? I feel like those have some legit experimental value. IE, there may be a three colour EDH deck that benefits from having two trilands, so needs a triome and an oldschool triland. Yes, I think these are included. </w:t>
+      </w:r>
+    </w:p>
+    <w:p>
+      <w:pPr>
+        <w:pStyle w:val="Normal"/>
+        <w:rPr/>
+      </w:pPr>
+      <w:r>
+        <w:rPr/>
+      </w:r>
+    </w:p>
+    <w:p>
+      <w:pPr>
+        <w:pStyle w:val="Normal"/>
+        <w:rPr/>
+      </w:pPr>
+      <w:r>
+        <w:rPr/>
+      </w:r>
+    </w:p>
+    <w:p>
+      <w:pPr>
+        <w:pStyle w:val="Normal"/>
+        <w:rPr/>
+      </w:pPr>
+      <w:r>
+        <w:rPr/>
+        <w:t xml:space="preserve">Then we have “interchangable” lands, where the simulation can potentially recommend them over other lands like basics, but cannot recommend </w:t>
+      </w:r>
+      <w:r>
+        <w:rPr>
+          <w:i/>
+          <w:iCs/>
+        </w:rPr>
+        <w:t xml:space="preserve">over another </w:t>
+      </w:r>
+      <w:r>
+        <w:rPr>
+          <w:i w:val="false"/>
+          <w:iCs w:val="false"/>
+        </w:rPr>
+        <w:t>interchangable land; the things that make one better than the other do not relate to the colour of mana produced, the deployability of the land (can it be fetched/untapped), or life payments. This could be:</w:t>
+      </w:r>
+    </w:p>
+    <w:p>
+      <w:pPr>
+        <w:pStyle w:val="Normal"/>
+        <w:numPr>
+          <w:ilvl w:val="0"/>
+          <w:numId w:val="11"/>
+        </w:numPr>
+        <w:rPr/>
+      </w:pPr>
+      <w:r>
+        <w:rPr/>
+        <w:t>Two-color untyped taplands.</w:t>
+      </w:r>
+    </w:p>
+    <w:p>
+      <w:pPr>
+        <w:pStyle w:val="Normal"/>
+        <w:numPr>
+          <w:ilvl w:val="0"/>
+          <w:numId w:val="11"/>
+        </w:numPr>
+        <w:rPr/>
+      </w:pPr>
+      <w:r>
+        <w:rPr/>
+        <w:t>Fetch lands that offer no mana and fetch things which always come in tapped.</w:t>
+      </w:r>
+    </w:p>
+    <w:p>
+      <w:pPr>
+        <w:pStyle w:val="Normal"/>
+        <w:numPr>
+          <w:ilvl w:val="0"/>
+          <w:numId w:val="11"/>
+        </w:numPr>
+        <w:rPr/>
+      </w:pPr>
+      <w:r>
+        <w:rPr/>
+        <w:t>Mana-negative filter lands.</w:t>
+      </w:r>
+    </w:p>
+    <w:p>
+      <w:pPr>
+        <w:pStyle w:val="Normal"/>
+        <w:rPr/>
+      </w:pPr>
+      <w:r>
+        <w:rPr/>
+      </w:r>
+    </w:p>
+    <w:p>
+      <w:pPr>
+        <w:pStyle w:val="Normal"/>
+        <w:rPr/>
+      </w:pPr>
+      <w:r>
+        <w:rPr/>
+        <w:t>“</w:t>
+      </w:r>
+      <w:r>
+        <w:rPr/>
+        <w:t>Controversial” lands are lands whose relevance will depend on features that may or may not be implemented. This includes:</w:t>
+      </w:r>
+    </w:p>
+    <w:p>
+      <w:pPr>
+        <w:pStyle w:val="Normal"/>
+        <w:numPr>
+          <w:ilvl w:val="0"/>
+          <w:numId w:val="12"/>
+        </w:numPr>
+        <w:rPr/>
+      </w:pPr>
+      <w:r>
+        <w:rPr/>
+        <w:t xml:space="preserve">Ramp-lands who ramp based on the presence of non-land things – IE, gaia’s cradle, Nykthos Shrine to Nyx. Note that this does NOT cover lands like cabal coffers, which would be considered “relevant” lands. </w:t>
+      </w:r>
+    </w:p>
+    <w:p>
+      <w:pPr>
+        <w:pStyle w:val="Normal"/>
+        <w:numPr>
+          <w:ilvl w:val="0"/>
+          <w:numId w:val="12"/>
+        </w:numPr>
+        <w:rPr/>
+      </w:pPr>
+      <w:r>
+        <w:rPr/>
+        <w:t>Lands with restrictions on what the mana may be used for.</w:t>
+      </w:r>
+    </w:p>
+    <w:p>
+      <w:pPr>
+        <w:pStyle w:val="Normal"/>
+        <w:numPr>
+          <w:ilvl w:val="0"/>
+          <w:numId w:val="12"/>
+        </w:numPr>
+        <w:rPr/>
+      </w:pPr>
+      <w:r>
+        <w:rPr/>
+        <w:t>Lands with a cost other than mana or life, ie, Phyrexian Tower.</w:t>
+      </w:r>
+    </w:p>
+    <w:p>
+      <w:pPr>
+        <w:pStyle w:val="Normal"/>
+        <w:numPr>
+          <w:ilvl w:val="0"/>
+          <w:numId w:val="12"/>
+        </w:numPr>
+        <w:rPr/>
+      </w:pPr>
+      <w:r>
+        <w:rPr/>
+        <w:t>More obscure lands that explicitly reference things like a Draft Format or planechase.</w:t>
+      </w:r>
+    </w:p>
+    <w:p>
+      <w:pPr>
+        <w:pStyle w:val="Normal"/>
+        <w:rPr/>
+      </w:pPr>
+      <w:r>
+        <w:rPr/>
+      </w:r>
+    </w:p>
+    <w:p>
+      <w:pPr>
+        <w:pStyle w:val="Normal"/>
+        <w:rPr/>
+      </w:pPr>
+      <w:r>
+        <w:rPr/>
+        <w:t>Finally, “irrelevant” lands will never be recommended by the system because they offer no manabase advantage over basic lands. These include:</w:t>
+      </w:r>
+    </w:p>
+    <w:p>
+      <w:pPr>
+        <w:pStyle w:val="Normal"/>
+        <w:numPr>
+          <w:ilvl w:val="0"/>
+          <w:numId w:val="13"/>
+        </w:numPr>
+        <w:rPr/>
+      </w:pPr>
+      <w:r>
+        <w:rPr/>
+        <w:t xml:space="preserve">Utility lands which offer one or no colours. </w:t>
+      </w:r>
+    </w:p>
+    <w:p>
+      <w:pPr>
+        <w:pStyle w:val="Normal"/>
+        <w:numPr>
+          <w:ilvl w:val="0"/>
+          <w:numId w:val="13"/>
+        </w:numPr>
+        <w:rPr/>
+      </w:pPr>
+      <w:r>
+        <w:rPr/>
+        <w:t xml:space="preserve">Lands with no mana abilities or shuffle abilities. </w:t>
+      </w:r>
+    </w:p>
+    <w:p>
+      <w:pPr>
+        <w:pStyle w:val="Normal"/>
+        <w:rPr/>
+      </w:pPr>
+      <w:r>
+        <w:rPr/>
+      </w:r>
+    </w:p>
+    <w:p>
+      <w:pPr>
+        <w:pStyle w:val="Normal"/>
+        <w:rPr/>
+      </w:pPr>
+      <w:r>
+        <w:rPr/>
+      </w:r>
+    </w:p>
+    <w:p>
+      <w:pPr>
+        <w:pStyle w:val="Normal"/>
+        <w:rPr/>
+      </w:pPr>
+      <w:r>
+        <w:rPr/>
+      </w:r>
+    </w:p>
+    <w:p>
+      <w:pPr>
+        <w:pStyle w:val="Normal"/>
+        <w:rPr/>
+      </w:pPr>
+      <w:r>
+        <w:rPr/>
+      </w:r>
+    </w:p>
+    <w:p>
+      <w:pPr>
+        <w:pStyle w:val="Normal"/>
+        <w:rPr>
+          <w:b/>
+          <w:bCs/>
+        </w:rPr>
+      </w:pPr>
+      <w:r>
+        <w:rPr>
+          <w:b/>
+          <w:bCs/>
+        </w:rPr>
+        <w:t>Abstract and title:</w:t>
+      </w:r>
+    </w:p>
+    <w:p>
+      <w:pPr>
+        <w:pStyle w:val="Normal"/>
+        <w:rPr/>
+      </w:pPr>
+      <w:r>
+        <w:rPr/>
+        <w:t>“</w:t>
+      </w:r>
+      <w:r>
+        <w:rPr/>
+        <w:t>Unscrewer”</w:t>
+      </w:r>
+    </w:p>
+    <w:p>
+      <w:pPr>
+        <w:pStyle w:val="Normal"/>
+        <w:rPr/>
+      </w:pPr>
+      <w:r>
+        <w:rPr/>
+      </w:r>
+    </w:p>
+    <w:p>
+      <w:pPr>
+        <w:pStyle w:val="Normal"/>
+        <w:rPr/>
+      </w:pPr>
+      <w:r>
+        <w:rPr/>
+        <w:t xml:space="preserve">Unscrewer is an deck optimization tool for the Magic: The Gathering Trading Card Game (MTG). </w:t>
+      </w:r>
+    </w:p>
+    <w:p>
+      <w:pPr>
+        <w:pStyle w:val="Normal"/>
+        <w:rPr/>
+      </w:pPr>
+      <w:r>
+        <w:rPr/>
+        <w:t>Designing an MTG deck involves assembling a set of synergistic “spell” cards, each of which cost an investment of “mana” to play. Mana comes in five colours: White, Blue, Black, Red and Green. Cards typically require one or more mana from one or more specified colours, plus an additional quantity of mana that may be any color; ie, the card “Nicol Bolas: Planeswalker” requires one Blue mana, one Red mana, two Black mana and four mana of any color. To generate this, players add “land” cards to their deck, which may be “tapped” (an action that can be used on a card once per turn) generate a single mana of a colour as specified on the card. For example, the card “Hallowed Fountain” may add one blue or one white mana. Lands cost nothing to play and may be played once per turn. The proportion of a deck made up of lands is generally called the “mana base”. UnScrewer, once deployed, will automatically provide an optimized mana base to support a given list of spell cards.</w:t>
+      </w:r>
+    </w:p>
+    <w:p>
+      <w:pPr>
+        <w:pStyle w:val="Normal"/>
+        <w:rPr/>
+      </w:pPr>
+      <w:r>
+        <w:rPr/>
+      </w:r>
+    </w:p>
+    <w:p>
+      <w:pPr>
+        <w:pStyle w:val="Normal"/>
+        <w:rPr/>
+      </w:pPr>
+      <w:r>
+        <w:rPr/>
+        <w:t xml:space="preserve">The challenge here is twofold. First, designing a user-friendly software interface for this process is difficult. While optimization calculations can be made under the heuristic that a good mana base is one that maximizes the chances of a player being able to utilize all their available mana on spells each turn, there are subjective elements based on the style of play or the overall strategy of the deck, which is beyond scope to quantify in code (Magic: The Gathering, famously, is turing-complete). Players also choose lands based on price, or on what individual lands they have in their collection. Cards can be strictly better than other cards (ie, Underground Sea is “strictly better” than Watery Grave), but much more frequently, cards are simply “widely regarded” as better than others (Watery  Grave is generally considered better than Dimir Aqueduct) – with 1000+ land cards, how are preferences to be displayed to players when there is so little objective ability to rank them? </w:t>
+      </w:r>
+    </w:p>
+    <w:p>
+      <w:pPr>
+        <w:pStyle w:val="Normal"/>
+        <w:rPr/>
+      </w:pPr>
+      <w:r>
+        <w:rPr/>
+      </w:r>
+    </w:p>
+    <w:p>
+      <w:pPr>
+        <w:pStyle w:val="Normal"/>
+        <w:rPr/>
+      </w:pPr>
+      <w:r>
+        <w:rPr/>
+        <w:t>The second is that mathematically, the only way to determine an optimized deck is via the Monte Carlo method: effectively, manabases must be judged through the creation of a stripped down MTG simulator, which rapidly simulates multiple games with different manabase configurations. While a basic “brute force” Monte Carlo setup is comparatively simple, it is impractical to check every viable combination of lands on every request; furthermore, because some lands enter untapped depending on the presence of other lands, the matter is reflective – an individual land may dramatically increase its viability depending on the prsence of other lands.</w:t>
+      </w:r>
+    </w:p>
+    <w:p>
+      <w:pPr>
+        <w:pStyle w:val="Normal"/>
+        <w:rPr/>
+      </w:pPr>
+      <w:r>
+        <w:rPr/>
+      </w:r>
+    </w:p>
+    <w:p>
+      <w:pPr>
+        <w:pStyle w:val="Normal"/>
+        <w:rPr>
+          <w:b/>
+          <w:bCs/>
+        </w:rPr>
+      </w:pPr>
+      <w:r>
+        <w:rPr>
+          <w:b/>
+          <w:bCs/>
+        </w:rPr>
+        <w:t>Other Thoughts from Today</w:t>
+      </w:r>
+    </w:p>
+    <w:p>
+      <w:pPr>
+        <w:pStyle w:val="Normal"/>
+        <w:rPr>
+          <w:b w:val="false"/>
+          <w:bCs w:val="false"/>
+        </w:rPr>
+      </w:pPr>
+      <w:r>
+        <w:rPr>
+          <w:b w:val="false"/>
+          <w:bCs w:val="false"/>
+        </w:rPr>
+        <w:t xml:space="preserve">I think I need to get this database sorted ASAP. </w:t>
+      </w:r>
+    </w:p>
+    <w:p>
+      <w:pPr>
+        <w:pStyle w:val="Normal"/>
+        <w:rPr>
+          <w:b w:val="false"/>
+          <w:bCs w:val="false"/>
+        </w:rPr>
+      </w:pPr>
+      <w:r>
+        <w:rPr>
+          <w:b w:val="false"/>
+          <w:bCs w:val="false"/>
+        </w:rPr>
+      </w:r>
+    </w:p>
+    <w:p>
+      <w:pPr>
+        <w:pStyle w:val="Normal"/>
+        <w:rPr>
+          <w:b w:val="false"/>
+          <w:bCs w:val="false"/>
+        </w:rPr>
+      </w:pPr>
+      <w:r>
+        <w:rPr>
+          <w:b w:val="false"/>
+          <w:bCs w:val="false"/>
+        </w:rPr>
+        <w:t xml:space="preserve">So we could have: </w:t>
+      </w:r>
+    </w:p>
+    <w:p>
+      <w:pPr>
+        <w:pStyle w:val="Normal"/>
+        <w:rPr>
+          <w:b w:val="false"/>
+          <w:bCs w:val="false"/>
+        </w:rPr>
+      </w:pPr>
+      <w:r>
+        <w:rPr>
+          <w:b w:val="false"/>
+          <w:bCs w:val="false"/>
+        </w:rPr>
+      </w:r>
+    </w:p>
+    <w:p>
+      <w:pPr>
+        <w:pStyle w:val="Normal"/>
+        <w:rPr>
+          <w:b w:val="false"/>
+          <w:bCs w:val="false"/>
+        </w:rPr>
+      </w:pPr>
+      <w:r>
+        <w:rPr>
+          <w:b w:val="false"/>
+          <w:bCs w:val="false"/>
+        </w:rPr>
+        <w:t xml:space="preserve">Card: MTG ID,  Price in various currencies, Colour Identity, Face 1, Face 2, Land? </w:t>
+      </w:r>
+    </w:p>
+    <w:p>
+      <w:pPr>
+        <w:pStyle w:val="Normal"/>
+        <w:rPr>
+          <w:b w:val="false"/>
+          <w:bCs w:val="false"/>
+        </w:rPr>
+      </w:pPr>
+      <w:bookmarkStart w:id="0" w:name="__DdeLink__196_2406795503"/>
+      <w:r>
+        <w:rPr>
+          <w:b w:val="false"/>
+          <w:bCs w:val="false"/>
+        </w:rPr>
+        <w:t>Spell Face: Name, W, U, B, R, G, C, G, Typeline, Text, Card</w:t>
+      </w:r>
+      <w:bookmarkEnd w:id="0"/>
+    </w:p>
+    <w:p>
+      <w:pPr>
+        <w:pStyle w:val="Normal"/>
+        <w:rPr>
+          <w:b w:val="false"/>
+          <w:bCs w:val="false"/>
+        </w:rPr>
+      </w:pPr>
+      <w:r>
+        <w:rPr>
+          <w:b w:val="false"/>
+          <w:bCs w:val="false"/>
+        </w:rPr>
+        <w:t>Land: Name, Cycle, Category, Grouping, Text, Card</w:t>
       </w:r>
     </w:p>
     <w:p>
@@ -205,23 +1054,7 @@
       </w:pPr>
       <w:r>
         <w:rPr/>
-        <w:t>Oh another question [</w:t>
-      </w:r>
-      <w:r>
-        <w:rPr/>
-        <w:t>QUESTION</w:t>
-      </w:r>
-      <w:r>
-        <w:rPr/>
-        <w:t xml:space="preserve"> #</w:t>
-      </w:r>
-      <w:r>
-        <w:rPr/>
-        <w:t>2]</w:t>
-      </w:r>
-      <w:r>
-        <w:rPr/>
-        <w:t xml:space="preserve"> which is a more general OOP best practices one – check out how you’re handling self.db in your player_input.</w:t>
+        <w:t>Oh another question [QUESTION #2] which is a more general OOP best practices one – check out how you’re handling self.db in your player_input.</w:t>
       </w:r>
     </w:p>
     <w:p>
@@ -2472,6 +3305,7 @@
         </w:tabs>
         <w:ind w:start="0" w:hanging="0"/>
       </w:pPr>
+      <w:rPr/>
     </w:lvl>
     <w:lvl w:ilvl="1">
       <w:start w:val="1"/>
@@ -2485,6 +3319,7 @@
         </w:tabs>
         <w:ind w:start="0" w:hanging="0"/>
       </w:pPr>
+      <w:rPr/>
     </w:lvl>
     <w:lvl w:ilvl="2">
       <w:start w:val="1"/>
@@ -2498,6 +3333,7 @@
         </w:tabs>
         <w:ind w:start="0" w:hanging="0"/>
       </w:pPr>
+      <w:rPr/>
     </w:lvl>
     <w:lvl w:ilvl="3">
       <w:start w:val="1"/>
@@ -2511,6 +3347,7 @@
         </w:tabs>
         <w:ind w:start="0" w:hanging="0"/>
       </w:pPr>
+      <w:rPr/>
     </w:lvl>
     <w:lvl w:ilvl="4">
       <w:start w:val="1"/>
@@ -2524,6 +3361,7 @@
         </w:tabs>
         <w:ind w:start="0" w:hanging="0"/>
       </w:pPr>
+      <w:rPr/>
     </w:lvl>
     <w:lvl w:ilvl="5">
       <w:start w:val="1"/>
@@ -2537,6 +3375,7 @@
         </w:tabs>
         <w:ind w:start="0" w:hanging="0"/>
       </w:pPr>
+      <w:rPr/>
     </w:lvl>
     <w:lvl w:ilvl="6">
       <w:start w:val="1"/>
@@ -2550,6 +3389,7 @@
         </w:tabs>
         <w:ind w:start="0" w:hanging="0"/>
       </w:pPr>
+      <w:rPr/>
     </w:lvl>
     <w:lvl w:ilvl="7">
       <w:start w:val="1"/>
@@ -2563,6 +3403,7 @@
         </w:tabs>
         <w:ind w:start="0" w:hanging="0"/>
       </w:pPr>
+      <w:rPr/>
     </w:lvl>
     <w:lvl w:ilvl="8">
       <w:start w:val="1"/>
@@ -2576,6 +3417,7 @@
         </w:tabs>
         <w:ind w:start="0" w:hanging="0"/>
       </w:pPr>
+      <w:rPr/>
     </w:lvl>
   </w:abstractNum>
   <w:abstractNum w:abstractNumId="2">
@@ -3645,6 +4487,673 @@
       <w:rPr>
         <w:rFonts w:ascii="Symbol" w:hAnsi="Symbol" w:cs="Symbol" w:hint="default"/>
       </w:rPr>
+    </w:lvl>
+  </w:abstractNum>
+  <w:abstractNum w:abstractNumId="10">
+    <w:lvl w:ilvl="0">
+      <w:start w:val="1"/>
+      <w:numFmt w:val="bullet"/>
+      <w:lvlText w:val=""/>
+      <w:lvlJc w:val="start"/>
+      <w:pPr>
+        <w:tabs>
+          <w:tab w:val="num" w:pos="720"/>
+        </w:tabs>
+        <w:ind w:start="720" w:hanging="360"/>
+      </w:pPr>
+      <w:rPr>
+        <w:rFonts w:ascii="Symbol" w:hAnsi="Symbol" w:cs="Symbol" w:hint="default"/>
+      </w:rPr>
+    </w:lvl>
+    <w:lvl w:ilvl="1">
+      <w:start w:val="1"/>
+      <w:numFmt w:val="bullet"/>
+      <w:lvlText w:val=""/>
+      <w:lvlJc w:val="start"/>
+      <w:pPr>
+        <w:tabs>
+          <w:tab w:val="num" w:pos="1080"/>
+        </w:tabs>
+        <w:ind w:start="1080" w:hanging="360"/>
+      </w:pPr>
+      <w:rPr>
+        <w:rFonts w:ascii="Symbol" w:hAnsi="Symbol" w:cs="Symbol" w:hint="default"/>
+      </w:rPr>
+    </w:lvl>
+    <w:lvl w:ilvl="2">
+      <w:start w:val="1"/>
+      <w:numFmt w:val="bullet"/>
+      <w:lvlText w:val=""/>
+      <w:lvlJc w:val="start"/>
+      <w:pPr>
+        <w:tabs>
+          <w:tab w:val="num" w:pos="1440"/>
+        </w:tabs>
+        <w:ind w:start="1440" w:hanging="360"/>
+      </w:pPr>
+      <w:rPr>
+        <w:rFonts w:ascii="Symbol" w:hAnsi="Symbol" w:cs="Symbol" w:hint="default"/>
+      </w:rPr>
+    </w:lvl>
+    <w:lvl w:ilvl="3">
+      <w:start w:val="1"/>
+      <w:numFmt w:val="bullet"/>
+      <w:lvlText w:val=""/>
+      <w:lvlJc w:val="start"/>
+      <w:pPr>
+        <w:tabs>
+          <w:tab w:val="num" w:pos="1800"/>
+        </w:tabs>
+        <w:ind w:start="1800" w:hanging="360"/>
+      </w:pPr>
+      <w:rPr>
+        <w:rFonts w:ascii="Symbol" w:hAnsi="Symbol" w:cs="Symbol" w:hint="default"/>
+      </w:rPr>
+    </w:lvl>
+    <w:lvl w:ilvl="4">
+      <w:start w:val="1"/>
+      <w:numFmt w:val="bullet"/>
+      <w:lvlText w:val=""/>
+      <w:lvlJc w:val="start"/>
+      <w:pPr>
+        <w:tabs>
+          <w:tab w:val="num" w:pos="2160"/>
+        </w:tabs>
+        <w:ind w:start="2160" w:hanging="360"/>
+      </w:pPr>
+      <w:rPr>
+        <w:rFonts w:ascii="Symbol" w:hAnsi="Symbol" w:cs="Symbol" w:hint="default"/>
+      </w:rPr>
+    </w:lvl>
+    <w:lvl w:ilvl="5">
+      <w:start w:val="1"/>
+      <w:numFmt w:val="bullet"/>
+      <w:lvlText w:val=""/>
+      <w:lvlJc w:val="start"/>
+      <w:pPr>
+        <w:tabs>
+          <w:tab w:val="num" w:pos="2520"/>
+        </w:tabs>
+        <w:ind w:start="2520" w:hanging="360"/>
+      </w:pPr>
+      <w:rPr>
+        <w:rFonts w:ascii="Symbol" w:hAnsi="Symbol" w:cs="Symbol" w:hint="default"/>
+      </w:rPr>
+    </w:lvl>
+    <w:lvl w:ilvl="6">
+      <w:start w:val="1"/>
+      <w:numFmt w:val="bullet"/>
+      <w:lvlText w:val=""/>
+      <w:lvlJc w:val="start"/>
+      <w:pPr>
+        <w:tabs>
+          <w:tab w:val="num" w:pos="2880"/>
+        </w:tabs>
+        <w:ind w:start="2880" w:hanging="360"/>
+      </w:pPr>
+      <w:rPr>
+        <w:rFonts w:ascii="Symbol" w:hAnsi="Symbol" w:cs="Symbol" w:hint="default"/>
+      </w:rPr>
+    </w:lvl>
+    <w:lvl w:ilvl="7">
+      <w:start w:val="1"/>
+      <w:numFmt w:val="bullet"/>
+      <w:lvlText w:val=""/>
+      <w:lvlJc w:val="start"/>
+      <w:pPr>
+        <w:tabs>
+          <w:tab w:val="num" w:pos="3240"/>
+        </w:tabs>
+        <w:ind w:start="3240" w:hanging="360"/>
+      </w:pPr>
+      <w:rPr>
+        <w:rFonts w:ascii="Symbol" w:hAnsi="Symbol" w:cs="Symbol" w:hint="default"/>
+      </w:rPr>
+    </w:lvl>
+    <w:lvl w:ilvl="8">
+      <w:start w:val="1"/>
+      <w:numFmt w:val="bullet"/>
+      <w:lvlText w:val=""/>
+      <w:lvlJc w:val="start"/>
+      <w:pPr>
+        <w:tabs>
+          <w:tab w:val="num" w:pos="3600"/>
+        </w:tabs>
+        <w:ind w:start="3600" w:hanging="360"/>
+      </w:pPr>
+      <w:rPr>
+        <w:rFonts w:ascii="Symbol" w:hAnsi="Symbol" w:cs="Symbol" w:hint="default"/>
+      </w:rPr>
+    </w:lvl>
+  </w:abstractNum>
+  <w:abstractNum w:abstractNumId="11">
+    <w:lvl w:ilvl="0">
+      <w:start w:val="1"/>
+      <w:numFmt w:val="bullet"/>
+      <w:lvlText w:val=""/>
+      <w:lvlJc w:val="start"/>
+      <w:pPr>
+        <w:tabs>
+          <w:tab w:val="num" w:pos="720"/>
+        </w:tabs>
+        <w:ind w:start="720" w:hanging="360"/>
+      </w:pPr>
+      <w:rPr>
+        <w:rFonts w:ascii="Symbol" w:hAnsi="Symbol" w:cs="Symbol" w:hint="default"/>
+      </w:rPr>
+    </w:lvl>
+    <w:lvl w:ilvl="1">
+      <w:start w:val="1"/>
+      <w:numFmt w:val="bullet"/>
+      <w:lvlText w:val=""/>
+      <w:lvlJc w:val="start"/>
+      <w:pPr>
+        <w:tabs>
+          <w:tab w:val="num" w:pos="1080"/>
+        </w:tabs>
+        <w:ind w:start="1080" w:hanging="360"/>
+      </w:pPr>
+      <w:rPr>
+        <w:rFonts w:ascii="Symbol" w:hAnsi="Symbol" w:cs="Symbol" w:hint="default"/>
+      </w:rPr>
+    </w:lvl>
+    <w:lvl w:ilvl="2">
+      <w:start w:val="1"/>
+      <w:numFmt w:val="bullet"/>
+      <w:lvlText w:val=""/>
+      <w:lvlJc w:val="start"/>
+      <w:pPr>
+        <w:tabs>
+          <w:tab w:val="num" w:pos="1440"/>
+        </w:tabs>
+        <w:ind w:start="1440" w:hanging="360"/>
+      </w:pPr>
+      <w:rPr>
+        <w:rFonts w:ascii="Symbol" w:hAnsi="Symbol" w:cs="Symbol" w:hint="default"/>
+      </w:rPr>
+    </w:lvl>
+    <w:lvl w:ilvl="3">
+      <w:start w:val="1"/>
+      <w:numFmt w:val="bullet"/>
+      <w:lvlText w:val=""/>
+      <w:lvlJc w:val="start"/>
+      <w:pPr>
+        <w:tabs>
+          <w:tab w:val="num" w:pos="1800"/>
+        </w:tabs>
+        <w:ind w:start="1800" w:hanging="360"/>
+      </w:pPr>
+      <w:rPr>
+        <w:rFonts w:ascii="Symbol" w:hAnsi="Symbol" w:cs="Symbol" w:hint="default"/>
+      </w:rPr>
+    </w:lvl>
+    <w:lvl w:ilvl="4">
+      <w:start w:val="1"/>
+      <w:numFmt w:val="bullet"/>
+      <w:lvlText w:val=""/>
+      <w:lvlJc w:val="start"/>
+      <w:pPr>
+        <w:tabs>
+          <w:tab w:val="num" w:pos="2160"/>
+        </w:tabs>
+        <w:ind w:start="2160" w:hanging="360"/>
+      </w:pPr>
+      <w:rPr>
+        <w:rFonts w:ascii="Symbol" w:hAnsi="Symbol" w:cs="Symbol" w:hint="default"/>
+      </w:rPr>
+    </w:lvl>
+    <w:lvl w:ilvl="5">
+      <w:start w:val="1"/>
+      <w:numFmt w:val="bullet"/>
+      <w:lvlText w:val=""/>
+      <w:lvlJc w:val="start"/>
+      <w:pPr>
+        <w:tabs>
+          <w:tab w:val="num" w:pos="2520"/>
+        </w:tabs>
+        <w:ind w:start="2520" w:hanging="360"/>
+      </w:pPr>
+      <w:rPr>
+        <w:rFonts w:ascii="Symbol" w:hAnsi="Symbol" w:cs="Symbol" w:hint="default"/>
+      </w:rPr>
+    </w:lvl>
+    <w:lvl w:ilvl="6">
+      <w:start w:val="1"/>
+      <w:numFmt w:val="bullet"/>
+      <w:lvlText w:val=""/>
+      <w:lvlJc w:val="start"/>
+      <w:pPr>
+        <w:tabs>
+          <w:tab w:val="num" w:pos="2880"/>
+        </w:tabs>
+        <w:ind w:start="2880" w:hanging="360"/>
+      </w:pPr>
+      <w:rPr>
+        <w:rFonts w:ascii="Symbol" w:hAnsi="Symbol" w:cs="Symbol" w:hint="default"/>
+      </w:rPr>
+    </w:lvl>
+    <w:lvl w:ilvl="7">
+      <w:start w:val="1"/>
+      <w:numFmt w:val="bullet"/>
+      <w:lvlText w:val=""/>
+      <w:lvlJc w:val="start"/>
+      <w:pPr>
+        <w:tabs>
+          <w:tab w:val="num" w:pos="3240"/>
+        </w:tabs>
+        <w:ind w:start="3240" w:hanging="360"/>
+      </w:pPr>
+      <w:rPr>
+        <w:rFonts w:ascii="Symbol" w:hAnsi="Symbol" w:cs="Symbol" w:hint="default"/>
+      </w:rPr>
+    </w:lvl>
+    <w:lvl w:ilvl="8">
+      <w:start w:val="1"/>
+      <w:numFmt w:val="bullet"/>
+      <w:lvlText w:val=""/>
+      <w:lvlJc w:val="start"/>
+      <w:pPr>
+        <w:tabs>
+          <w:tab w:val="num" w:pos="3600"/>
+        </w:tabs>
+        <w:ind w:start="3600" w:hanging="360"/>
+      </w:pPr>
+      <w:rPr>
+        <w:rFonts w:ascii="Symbol" w:hAnsi="Symbol" w:cs="Symbol" w:hint="default"/>
+      </w:rPr>
+    </w:lvl>
+  </w:abstractNum>
+  <w:abstractNum w:abstractNumId="12">
+    <w:lvl w:ilvl="0">
+      <w:start w:val="1"/>
+      <w:numFmt w:val="bullet"/>
+      <w:lvlText w:val=""/>
+      <w:lvlJc w:val="start"/>
+      <w:pPr>
+        <w:tabs>
+          <w:tab w:val="num" w:pos="720"/>
+        </w:tabs>
+        <w:ind w:start="720" w:hanging="360"/>
+      </w:pPr>
+      <w:rPr>
+        <w:rFonts w:ascii="Symbol" w:hAnsi="Symbol" w:cs="Symbol" w:hint="default"/>
+      </w:rPr>
+    </w:lvl>
+    <w:lvl w:ilvl="1">
+      <w:start w:val="1"/>
+      <w:numFmt w:val="bullet"/>
+      <w:lvlText w:val=""/>
+      <w:lvlJc w:val="start"/>
+      <w:pPr>
+        <w:tabs>
+          <w:tab w:val="num" w:pos="1080"/>
+        </w:tabs>
+        <w:ind w:start="1080" w:hanging="360"/>
+      </w:pPr>
+      <w:rPr>
+        <w:rFonts w:ascii="Symbol" w:hAnsi="Symbol" w:cs="Symbol" w:hint="default"/>
+      </w:rPr>
+    </w:lvl>
+    <w:lvl w:ilvl="2">
+      <w:start w:val="1"/>
+      <w:numFmt w:val="bullet"/>
+      <w:lvlText w:val=""/>
+      <w:lvlJc w:val="start"/>
+      <w:pPr>
+        <w:tabs>
+          <w:tab w:val="num" w:pos="1440"/>
+        </w:tabs>
+        <w:ind w:start="1440" w:hanging="360"/>
+      </w:pPr>
+      <w:rPr>
+        <w:rFonts w:ascii="Symbol" w:hAnsi="Symbol" w:cs="Symbol" w:hint="default"/>
+      </w:rPr>
+    </w:lvl>
+    <w:lvl w:ilvl="3">
+      <w:start w:val="1"/>
+      <w:numFmt w:val="bullet"/>
+      <w:lvlText w:val=""/>
+      <w:lvlJc w:val="start"/>
+      <w:pPr>
+        <w:tabs>
+          <w:tab w:val="num" w:pos="1800"/>
+        </w:tabs>
+        <w:ind w:start="1800" w:hanging="360"/>
+      </w:pPr>
+      <w:rPr>
+        <w:rFonts w:ascii="Symbol" w:hAnsi="Symbol" w:cs="Symbol" w:hint="default"/>
+      </w:rPr>
+    </w:lvl>
+    <w:lvl w:ilvl="4">
+      <w:start w:val="1"/>
+      <w:numFmt w:val="bullet"/>
+      <w:lvlText w:val=""/>
+      <w:lvlJc w:val="start"/>
+      <w:pPr>
+        <w:tabs>
+          <w:tab w:val="num" w:pos="2160"/>
+        </w:tabs>
+        <w:ind w:start="2160" w:hanging="360"/>
+      </w:pPr>
+      <w:rPr>
+        <w:rFonts w:ascii="Symbol" w:hAnsi="Symbol" w:cs="Symbol" w:hint="default"/>
+      </w:rPr>
+    </w:lvl>
+    <w:lvl w:ilvl="5">
+      <w:start w:val="1"/>
+      <w:numFmt w:val="bullet"/>
+      <w:lvlText w:val=""/>
+      <w:lvlJc w:val="start"/>
+      <w:pPr>
+        <w:tabs>
+          <w:tab w:val="num" w:pos="2520"/>
+        </w:tabs>
+        <w:ind w:start="2520" w:hanging="360"/>
+      </w:pPr>
+      <w:rPr>
+        <w:rFonts w:ascii="Symbol" w:hAnsi="Symbol" w:cs="Symbol" w:hint="default"/>
+      </w:rPr>
+    </w:lvl>
+    <w:lvl w:ilvl="6">
+      <w:start w:val="1"/>
+      <w:numFmt w:val="bullet"/>
+      <w:lvlText w:val=""/>
+      <w:lvlJc w:val="start"/>
+      <w:pPr>
+        <w:tabs>
+          <w:tab w:val="num" w:pos="2880"/>
+        </w:tabs>
+        <w:ind w:start="2880" w:hanging="360"/>
+      </w:pPr>
+      <w:rPr>
+        <w:rFonts w:ascii="Symbol" w:hAnsi="Symbol" w:cs="Symbol" w:hint="default"/>
+      </w:rPr>
+    </w:lvl>
+    <w:lvl w:ilvl="7">
+      <w:start w:val="1"/>
+      <w:numFmt w:val="bullet"/>
+      <w:lvlText w:val=""/>
+      <w:lvlJc w:val="start"/>
+      <w:pPr>
+        <w:tabs>
+          <w:tab w:val="num" w:pos="3240"/>
+        </w:tabs>
+        <w:ind w:start="3240" w:hanging="360"/>
+      </w:pPr>
+      <w:rPr>
+        <w:rFonts w:ascii="Symbol" w:hAnsi="Symbol" w:cs="Symbol" w:hint="default"/>
+      </w:rPr>
+    </w:lvl>
+    <w:lvl w:ilvl="8">
+      <w:start w:val="1"/>
+      <w:numFmt w:val="bullet"/>
+      <w:lvlText w:val=""/>
+      <w:lvlJc w:val="start"/>
+      <w:pPr>
+        <w:tabs>
+          <w:tab w:val="num" w:pos="3600"/>
+        </w:tabs>
+        <w:ind w:start="3600" w:hanging="360"/>
+      </w:pPr>
+      <w:rPr>
+        <w:rFonts w:ascii="Symbol" w:hAnsi="Symbol" w:cs="Symbol" w:hint="default"/>
+      </w:rPr>
+    </w:lvl>
+  </w:abstractNum>
+  <w:abstractNum w:abstractNumId="13">
+    <w:lvl w:ilvl="0">
+      <w:start w:val="1"/>
+      <w:numFmt w:val="bullet"/>
+      <w:lvlText w:val=""/>
+      <w:lvlJc w:val="start"/>
+      <w:pPr>
+        <w:tabs>
+          <w:tab w:val="num" w:pos="720"/>
+        </w:tabs>
+        <w:ind w:start="720" w:hanging="360"/>
+      </w:pPr>
+      <w:rPr>
+        <w:rFonts w:ascii="Symbol" w:hAnsi="Symbol" w:cs="Symbol" w:hint="default"/>
+      </w:rPr>
+    </w:lvl>
+    <w:lvl w:ilvl="1">
+      <w:start w:val="1"/>
+      <w:numFmt w:val="bullet"/>
+      <w:lvlText w:val=""/>
+      <w:lvlJc w:val="start"/>
+      <w:pPr>
+        <w:tabs>
+          <w:tab w:val="num" w:pos="1080"/>
+        </w:tabs>
+        <w:ind w:start="1080" w:hanging="360"/>
+      </w:pPr>
+      <w:rPr>
+        <w:rFonts w:ascii="Symbol" w:hAnsi="Symbol" w:cs="Symbol" w:hint="default"/>
+      </w:rPr>
+    </w:lvl>
+    <w:lvl w:ilvl="2">
+      <w:start w:val="1"/>
+      <w:numFmt w:val="bullet"/>
+      <w:lvlText w:val=""/>
+      <w:lvlJc w:val="start"/>
+      <w:pPr>
+        <w:tabs>
+          <w:tab w:val="num" w:pos="1440"/>
+        </w:tabs>
+        <w:ind w:start="1440" w:hanging="360"/>
+      </w:pPr>
+      <w:rPr>
+        <w:rFonts w:ascii="Symbol" w:hAnsi="Symbol" w:cs="Symbol" w:hint="default"/>
+      </w:rPr>
+    </w:lvl>
+    <w:lvl w:ilvl="3">
+      <w:start w:val="1"/>
+      <w:numFmt w:val="bullet"/>
+      <w:lvlText w:val=""/>
+      <w:lvlJc w:val="start"/>
+      <w:pPr>
+        <w:tabs>
+          <w:tab w:val="num" w:pos="1800"/>
+        </w:tabs>
+        <w:ind w:start="1800" w:hanging="360"/>
+      </w:pPr>
+      <w:rPr>
+        <w:rFonts w:ascii="Symbol" w:hAnsi="Symbol" w:cs="Symbol" w:hint="default"/>
+      </w:rPr>
+    </w:lvl>
+    <w:lvl w:ilvl="4">
+      <w:start w:val="1"/>
+      <w:numFmt w:val="bullet"/>
+      <w:lvlText w:val=""/>
+      <w:lvlJc w:val="start"/>
+      <w:pPr>
+        <w:tabs>
+          <w:tab w:val="num" w:pos="2160"/>
+        </w:tabs>
+        <w:ind w:start="2160" w:hanging="360"/>
+      </w:pPr>
+      <w:rPr>
+        <w:rFonts w:ascii="Symbol" w:hAnsi="Symbol" w:cs="Symbol" w:hint="default"/>
+      </w:rPr>
+    </w:lvl>
+    <w:lvl w:ilvl="5">
+      <w:start w:val="1"/>
+      <w:numFmt w:val="bullet"/>
+      <w:lvlText w:val=""/>
+      <w:lvlJc w:val="start"/>
+      <w:pPr>
+        <w:tabs>
+          <w:tab w:val="num" w:pos="2520"/>
+        </w:tabs>
+        <w:ind w:start="2520" w:hanging="360"/>
+      </w:pPr>
+      <w:rPr>
+        <w:rFonts w:ascii="Symbol" w:hAnsi="Symbol" w:cs="Symbol" w:hint="default"/>
+      </w:rPr>
+    </w:lvl>
+    <w:lvl w:ilvl="6">
+      <w:start w:val="1"/>
+      <w:numFmt w:val="bullet"/>
+      <w:lvlText w:val=""/>
+      <w:lvlJc w:val="start"/>
+      <w:pPr>
+        <w:tabs>
+          <w:tab w:val="num" w:pos="2880"/>
+        </w:tabs>
+        <w:ind w:start="2880" w:hanging="360"/>
+      </w:pPr>
+      <w:rPr>
+        <w:rFonts w:ascii="Symbol" w:hAnsi="Symbol" w:cs="Symbol" w:hint="default"/>
+      </w:rPr>
+    </w:lvl>
+    <w:lvl w:ilvl="7">
+      <w:start w:val="1"/>
+      <w:numFmt w:val="bullet"/>
+      <w:lvlText w:val=""/>
+      <w:lvlJc w:val="start"/>
+      <w:pPr>
+        <w:tabs>
+          <w:tab w:val="num" w:pos="3240"/>
+        </w:tabs>
+        <w:ind w:start="3240" w:hanging="360"/>
+      </w:pPr>
+      <w:rPr>
+        <w:rFonts w:ascii="Symbol" w:hAnsi="Symbol" w:cs="Symbol" w:hint="default"/>
+      </w:rPr>
+    </w:lvl>
+    <w:lvl w:ilvl="8">
+      <w:start w:val="1"/>
+      <w:numFmt w:val="bullet"/>
+      <w:lvlText w:val=""/>
+      <w:lvlJc w:val="start"/>
+      <w:pPr>
+        <w:tabs>
+          <w:tab w:val="num" w:pos="3600"/>
+        </w:tabs>
+        <w:ind w:start="3600" w:hanging="360"/>
+      </w:pPr>
+      <w:rPr>
+        <w:rFonts w:ascii="Symbol" w:hAnsi="Symbol" w:cs="Symbol" w:hint="default"/>
+      </w:rPr>
+    </w:lvl>
+  </w:abstractNum>
+  <w:abstractNum w:abstractNumId="14">
+    <w:lvl w:ilvl="0">
+      <w:start w:val="1"/>
+      <w:numFmt w:val="none"/>
+      <w:suff w:val="nothing"/>
+      <w:lvlText w:val=""/>
+      <w:lvlJc w:val="start"/>
+      <w:pPr>
+        <w:tabs>
+          <w:tab w:val="num" w:pos="0"/>
+        </w:tabs>
+        <w:ind w:start="0" w:hanging="0"/>
+      </w:pPr>
+    </w:lvl>
+    <w:lvl w:ilvl="1">
+      <w:start w:val="1"/>
+      <w:numFmt w:val="none"/>
+      <w:suff w:val="nothing"/>
+      <w:lvlText w:val=""/>
+      <w:lvlJc w:val="start"/>
+      <w:pPr>
+        <w:tabs>
+          <w:tab w:val="num" w:pos="0"/>
+        </w:tabs>
+        <w:ind w:start="0" w:hanging="0"/>
+      </w:pPr>
+    </w:lvl>
+    <w:lvl w:ilvl="2">
+      <w:start w:val="1"/>
+      <w:numFmt w:val="none"/>
+      <w:suff w:val="nothing"/>
+      <w:lvlText w:val=""/>
+      <w:lvlJc w:val="start"/>
+      <w:pPr>
+        <w:tabs>
+          <w:tab w:val="num" w:pos="0"/>
+        </w:tabs>
+        <w:ind w:start="0" w:hanging="0"/>
+      </w:pPr>
+    </w:lvl>
+    <w:lvl w:ilvl="3">
+      <w:start w:val="1"/>
+      <w:numFmt w:val="none"/>
+      <w:suff w:val="nothing"/>
+      <w:lvlText w:val=""/>
+      <w:lvlJc w:val="start"/>
+      <w:pPr>
+        <w:tabs>
+          <w:tab w:val="num" w:pos="0"/>
+        </w:tabs>
+        <w:ind w:start="0" w:hanging="0"/>
+      </w:pPr>
+    </w:lvl>
+    <w:lvl w:ilvl="4">
+      <w:start w:val="1"/>
+      <w:numFmt w:val="none"/>
+      <w:suff w:val="nothing"/>
+      <w:lvlText w:val=""/>
+      <w:lvlJc w:val="start"/>
+      <w:pPr>
+        <w:tabs>
+          <w:tab w:val="num" w:pos="0"/>
+        </w:tabs>
+        <w:ind w:start="0" w:hanging="0"/>
+      </w:pPr>
+    </w:lvl>
+    <w:lvl w:ilvl="5">
+      <w:start w:val="1"/>
+      <w:numFmt w:val="none"/>
+      <w:suff w:val="nothing"/>
+      <w:lvlText w:val=""/>
+      <w:lvlJc w:val="start"/>
+      <w:pPr>
+        <w:tabs>
+          <w:tab w:val="num" w:pos="0"/>
+        </w:tabs>
+        <w:ind w:start="0" w:hanging="0"/>
+      </w:pPr>
+    </w:lvl>
+    <w:lvl w:ilvl="6">
+      <w:start w:val="1"/>
+      <w:numFmt w:val="none"/>
+      <w:suff w:val="nothing"/>
+      <w:lvlText w:val=""/>
+      <w:lvlJc w:val="start"/>
+      <w:pPr>
+        <w:tabs>
+          <w:tab w:val="num" w:pos="0"/>
+        </w:tabs>
+        <w:ind w:start="0" w:hanging="0"/>
+      </w:pPr>
+    </w:lvl>
+    <w:lvl w:ilvl="7">
+      <w:start w:val="1"/>
+      <w:numFmt w:val="none"/>
+      <w:suff w:val="nothing"/>
+      <w:lvlText w:val=""/>
+      <w:lvlJc w:val="start"/>
+      <w:pPr>
+        <w:tabs>
+          <w:tab w:val="num" w:pos="0"/>
+        </w:tabs>
+        <w:ind w:start="0" w:hanging="0"/>
+      </w:pPr>
+    </w:lvl>
+    <w:lvl w:ilvl="8">
+      <w:start w:val="1"/>
+      <w:numFmt w:val="none"/>
+      <w:suff w:val="nothing"/>
+      <w:lvlText w:val=""/>
+      <w:lvlJc w:val="start"/>
+      <w:pPr>
+        <w:tabs>
+          <w:tab w:val="num" w:pos="0"/>
+        </w:tabs>
+        <w:ind w:start="0" w:hanging="0"/>
+      </w:pPr>
     </w:lvl>
   </w:abstractNum>
   <w:num w:numId="1">
@@ -3673,6 +5182,21 @@
   </w:num>
   <w:num w:numId="9">
     <w:abstractNumId w:val="9"/>
+  </w:num>
+  <w:num w:numId="10">
+    <w:abstractNumId w:val="10"/>
+  </w:num>
+  <w:num w:numId="11">
+    <w:abstractNumId w:val="11"/>
+  </w:num>
+  <w:num w:numId="12">
+    <w:abstractNumId w:val="12"/>
+  </w:num>
+  <w:num w:numId="13">
+    <w:abstractNumId w:val="13"/>
+  </w:num>
+  <w:num w:numId="14">
+    <w:abstractNumId w:val="14"/>
   </w:num>
 </w:numbering>
 </file>
@@ -3732,6 +5256,26 @@
       <w:bCs/>
       <w:sz w:val="36"/>
       <w:szCs w:val="36"/>
+    </w:rPr>
+  </w:style>
+  <w:style w:type="paragraph" w:styleId="Heading2">
+    <w:name w:val="heading 2"/>
+    <w:basedOn w:val="Heading"/>
+    <w:next w:val="BodyText"/>
+    <w:qFormat/>
+    <w:pPr>
+      <w:numPr>
+        <w:ilvl w:val="1"/>
+        <w:numId w:val="1"/>
+      </w:numPr>
+      <w:spacing w:before="200" w:after="120"/>
+      <w:outlineLvl w:val="1"/>
+    </w:pPr>
+    <w:rPr>
+      <w:b/>
+      <w:bCs/>
+      <w:sz w:val="32"/>
+      <w:szCs w:val="32"/>
     </w:rPr>
   </w:style>
   <w:style w:type="character" w:styleId="Hyperlink">

</xml_diff>